<commit_message>
agregue respuestas extraidas del TP de Lucas
</commit_message>
<xml_diff>
--- a/Trabajo.docx
+++ b/Trabajo.docx
@@ -55,76 +55,190 @@
           <w:lang w:val="es-ES"/>
         </w:rPr>
       </w:pPr>
-      <w:r>
-        <w:rPr>
-          <w:lang w:val="es-ES"/>
-        </w:rPr>
-        <w:t>Abri una cuenta el gitlab o github.</w:t>
-      </w:r>
-    </w:p>
-    <w:p>
-      <w:pPr>
-        <w:rPr>
-          <w:lang w:val="es-ES"/>
-        </w:rPr>
-      </w:pPr>
-      <w:r>
-        <w:rPr>
-          <w:lang w:val="es-ES"/>
-        </w:rPr>
-        <w:t>Genera un proyecto tp_Python.</w:t>
-      </w:r>
-    </w:p>
-    <w:p>
-      <w:pPr>
-        <w:rPr>
-          <w:lang w:val="es-ES"/>
-        </w:rPr>
-      </w:pPr>
-      <w:r>
-        <w:rPr>
-          <w:lang w:val="es-ES"/>
-        </w:rPr>
-        <w:t>Instalarlo en tu pc git.</w:t>
-      </w:r>
-    </w:p>
-    <w:p>
-      <w:pPr>
-        <w:rPr>
-          <w:lang w:val="es-ES"/>
-        </w:rPr>
-      </w:pPr>
-      <w:r>
-        <w:rPr>
-          <w:lang w:val="es-ES"/>
-        </w:rPr>
-        <w:t>Haz una carpeta tp_Python en tu disco local o servidor local .</w:t>
-      </w:r>
-    </w:p>
-    <w:p>
-      <w:pPr>
-        <w:rPr>
-          <w:lang w:val="es-ES"/>
-        </w:rPr>
-      </w:pPr>
-      <w:r>
-        <w:rPr>
-          <w:lang w:val="es-ES"/>
-        </w:rPr>
-        <w:t>Coloca solo este archivo alli (Ahora, antes de modificarlo).</w:t>
-      </w:r>
-    </w:p>
-    <w:p>
-      <w:pPr>
-        <w:rPr>
-          <w:lang w:val="es-ES"/>
-        </w:rPr>
-      </w:pPr>
-      <w:r>
-        <w:rPr>
-          <w:lang w:val="es-ES"/>
-        </w:rPr>
-        <w:t>Inicializa git.</w:t>
+      <w:proofErr w:type="spellStart"/>
+      <w:r>
+        <w:rPr>
+          <w:lang w:val="es-ES"/>
+        </w:rPr>
+        <w:t>Abri</w:t>
+      </w:r>
+      <w:proofErr w:type="spellEnd"/>
+      <w:r>
+        <w:rPr>
+          <w:lang w:val="es-ES"/>
+        </w:rPr>
+        <w:t xml:space="preserve"> una cuenta el </w:t>
+      </w:r>
+      <w:proofErr w:type="spellStart"/>
+      <w:r>
+        <w:rPr>
+          <w:lang w:val="es-ES"/>
+        </w:rPr>
+        <w:t>gitlab</w:t>
+      </w:r>
+      <w:proofErr w:type="spellEnd"/>
+      <w:r>
+        <w:rPr>
+          <w:lang w:val="es-ES"/>
+        </w:rPr>
+        <w:t xml:space="preserve"> o </w:t>
+      </w:r>
+      <w:proofErr w:type="spellStart"/>
+      <w:r>
+        <w:rPr>
+          <w:lang w:val="es-ES"/>
+        </w:rPr>
+        <w:t>github</w:t>
+      </w:r>
+      <w:proofErr w:type="spellEnd"/>
+      <w:r>
+        <w:rPr>
+          <w:lang w:val="es-ES"/>
+        </w:rPr>
+        <w:t>.</w:t>
+      </w:r>
+    </w:p>
+    <w:p>
+      <w:pPr>
+        <w:rPr>
+          <w:lang w:val="es-ES"/>
+        </w:rPr>
+      </w:pPr>
+      <w:r>
+        <w:rPr>
+          <w:lang w:val="es-ES"/>
+        </w:rPr>
+        <w:t xml:space="preserve">Genera un proyecto </w:t>
+      </w:r>
+      <w:proofErr w:type="spellStart"/>
+      <w:r>
+        <w:rPr>
+          <w:lang w:val="es-ES"/>
+        </w:rPr>
+        <w:t>tp_Python</w:t>
+      </w:r>
+      <w:proofErr w:type="spellEnd"/>
+      <w:r>
+        <w:rPr>
+          <w:lang w:val="es-ES"/>
+        </w:rPr>
+        <w:t>.</w:t>
+      </w:r>
+    </w:p>
+    <w:p>
+      <w:pPr>
+        <w:rPr>
+          <w:lang w:val="es-ES"/>
+        </w:rPr>
+      </w:pPr>
+      <w:r>
+        <w:rPr>
+          <w:lang w:val="es-ES"/>
+        </w:rPr>
+        <w:t xml:space="preserve">Instalarlo en tu pc </w:t>
+      </w:r>
+      <w:proofErr w:type="spellStart"/>
+      <w:r>
+        <w:rPr>
+          <w:lang w:val="es-ES"/>
+        </w:rPr>
+        <w:t>git</w:t>
+      </w:r>
+      <w:proofErr w:type="spellEnd"/>
+      <w:r>
+        <w:rPr>
+          <w:lang w:val="es-ES"/>
+        </w:rPr>
+        <w:t>.</w:t>
+      </w:r>
+    </w:p>
+    <w:p>
+      <w:pPr>
+        <w:rPr>
+          <w:lang w:val="es-ES"/>
+        </w:rPr>
+      </w:pPr>
+      <w:r>
+        <w:rPr>
+          <w:lang w:val="es-ES"/>
+        </w:rPr>
+        <w:t xml:space="preserve">Haz una carpeta </w:t>
+      </w:r>
+      <w:proofErr w:type="spellStart"/>
+      <w:r>
+        <w:rPr>
+          <w:lang w:val="es-ES"/>
+        </w:rPr>
+        <w:t>tp_Python</w:t>
+      </w:r>
+      <w:proofErr w:type="spellEnd"/>
+      <w:r>
+        <w:rPr>
+          <w:lang w:val="es-ES"/>
+        </w:rPr>
+        <w:t xml:space="preserve"> en tu disco local o servidor </w:t>
+      </w:r>
+      <w:proofErr w:type="gramStart"/>
+      <w:r>
+        <w:rPr>
+          <w:lang w:val="es-ES"/>
+        </w:rPr>
+        <w:t>local .</w:t>
+      </w:r>
+      <w:proofErr w:type="gramEnd"/>
+    </w:p>
+    <w:p>
+      <w:pPr>
+        <w:rPr>
+          <w:lang w:val="es-ES"/>
+        </w:rPr>
+      </w:pPr>
+      <w:r>
+        <w:rPr>
+          <w:lang w:val="es-ES"/>
+        </w:rPr>
+        <w:t xml:space="preserve">Coloca solo este archivo </w:t>
+      </w:r>
+      <w:proofErr w:type="spellStart"/>
+      <w:r>
+        <w:rPr>
+          <w:lang w:val="es-ES"/>
+        </w:rPr>
+        <w:t>alli</w:t>
+      </w:r>
+      <w:proofErr w:type="spellEnd"/>
+      <w:r>
+        <w:rPr>
+          <w:lang w:val="es-ES"/>
+        </w:rPr>
+        <w:t xml:space="preserve"> (Ahora, antes de modificarlo).</w:t>
+      </w:r>
+    </w:p>
+    <w:p>
+      <w:pPr>
+        <w:rPr>
+          <w:lang w:val="es-ES"/>
+        </w:rPr>
+      </w:pPr>
+      <w:r>
+        <w:rPr>
+          <w:lang w:val="es-ES"/>
+        </w:rPr>
+        <w:t xml:space="preserve">Inicializa </w:t>
+      </w:r>
+      <w:proofErr w:type="spellStart"/>
+      <w:r>
+        <w:rPr>
+          <w:lang w:val="es-ES"/>
+        </w:rPr>
+        <w:t>git</w:t>
+      </w:r>
+      <w:proofErr w:type="spellEnd"/>
+      <w:r>
+        <w:rPr>
+          <w:lang w:val="es-ES"/>
+        </w:rPr>
+        <w:t>.</w:t>
       </w:r>
     </w:p>
     <w:p>
@@ -164,20 +278,48 @@
         <w:rPr>
           <w:lang w:val="es-ES"/>
         </w:rPr>
-        <w:t>Haz un commit con tu nombre como comentario.</w:t>
-      </w:r>
-    </w:p>
-    <w:p>
-      <w:pPr>
-        <w:rPr>
-          <w:lang w:val="es-ES"/>
-        </w:rPr>
-      </w:pPr>
-      <w:r>
-        <w:rPr>
-          <w:lang w:val="es-ES"/>
-        </w:rPr>
-        <w:t>Haz un push a tu servidor. Con el archivo antes de modificarlo.</w:t>
+        <w:t xml:space="preserve">Haz un </w:t>
+      </w:r>
+      <w:proofErr w:type="spellStart"/>
+      <w:r>
+        <w:rPr>
+          <w:lang w:val="es-ES"/>
+        </w:rPr>
+        <w:t>commit</w:t>
+      </w:r>
+      <w:proofErr w:type="spellEnd"/>
+      <w:r>
+        <w:rPr>
+          <w:lang w:val="es-ES"/>
+        </w:rPr>
+        <w:t xml:space="preserve"> con tu nombre como comentario.</w:t>
+      </w:r>
+    </w:p>
+    <w:p>
+      <w:pPr>
+        <w:rPr>
+          <w:lang w:val="es-ES"/>
+        </w:rPr>
+      </w:pPr>
+      <w:r>
+        <w:rPr>
+          <w:lang w:val="es-ES"/>
+        </w:rPr>
+        <w:t xml:space="preserve">Haz un </w:t>
+      </w:r>
+      <w:proofErr w:type="spellStart"/>
+      <w:r>
+        <w:rPr>
+          <w:lang w:val="es-ES"/>
+        </w:rPr>
+        <w:t>push</w:t>
+      </w:r>
+      <w:proofErr w:type="spellEnd"/>
+      <w:r>
+        <w:rPr>
+          <w:lang w:val="es-ES"/>
+        </w:rPr>
+        <w:t xml:space="preserve"> a tu servidor. Con el archivo antes de modificarlo.</w:t>
       </w:r>
     </w:p>
     <w:p>
@@ -208,7 +350,23 @@
         </w:numPr>
       </w:pPr>
       <w:r>
-        <w:t>¿Que es git?</w:t>
+        <w:t xml:space="preserve">¿Que </w:t>
+      </w:r>
+      <w:proofErr w:type="spellStart"/>
+      <w:r>
+        <w:t>es</w:t>
+      </w:r>
+      <w:proofErr w:type="spellEnd"/>
+      <w:r>
+        <w:t xml:space="preserve"> </w:t>
+      </w:r>
+      <w:proofErr w:type="spellStart"/>
+      <w:r>
+        <w:t>git</w:t>
+      </w:r>
+      <w:proofErr w:type="spellEnd"/>
+      <w:r>
+        <w:t>?</w:t>
       </w:r>
     </w:p>
     <w:p>
@@ -219,7 +377,23 @@
         </w:numPr>
       </w:pPr>
       <w:r>
-        <w:t>¿Que es github?</w:t>
+        <w:t xml:space="preserve">¿Que </w:t>
+      </w:r>
+      <w:proofErr w:type="spellStart"/>
+      <w:r>
+        <w:t>es</w:t>
+      </w:r>
+      <w:proofErr w:type="spellEnd"/>
+      <w:r>
+        <w:t xml:space="preserve"> </w:t>
+      </w:r>
+      <w:proofErr w:type="spellStart"/>
+      <w:r>
+        <w:t>github</w:t>
+      </w:r>
+      <w:proofErr w:type="spellEnd"/>
+      <w:r>
+        <w:t>?</w:t>
       </w:r>
     </w:p>
     <w:p>
@@ -230,7 +404,23 @@
         </w:numPr>
       </w:pPr>
       <w:r>
-        <w:t>¿Que es gitlab?</w:t>
+        <w:t xml:space="preserve">¿Que </w:t>
+      </w:r>
+      <w:proofErr w:type="spellStart"/>
+      <w:r>
+        <w:t>es</w:t>
+      </w:r>
+      <w:proofErr w:type="spellEnd"/>
+      <w:r>
+        <w:t xml:space="preserve"> </w:t>
+      </w:r>
+      <w:proofErr w:type="spellStart"/>
+      <w:r>
+        <w:t>gitlab</w:t>
+      </w:r>
+      <w:proofErr w:type="spellEnd"/>
+      <w:r>
+        <w:t>?</w:t>
       </w:r>
     </w:p>
     <w:p>
@@ -240,9 +430,11 @@
           <w:numId w:val="1"/>
         </w:numPr>
       </w:pPr>
+      <w:proofErr w:type="spellStart"/>
       <w:r>
         <w:t>Diferencias</w:t>
       </w:r>
+      <w:proofErr w:type="spellEnd"/>
     </w:p>
     <w:p>
       <w:pPr>
@@ -258,7 +450,35 @@
         <w:rPr>
           <w:lang w:val="es-ES"/>
         </w:rPr>
-        <w:t>¿Como se usa y cual es su propósito general?</w:t>
+        <w:t>¿</w:t>
+      </w:r>
+      <w:proofErr w:type="spellStart"/>
+      <w:r>
+        <w:rPr>
+          <w:lang w:val="es-ES"/>
+        </w:rPr>
+        <w:t>Como</w:t>
+      </w:r>
+      <w:proofErr w:type="spellEnd"/>
+      <w:r>
+        <w:rPr>
+          <w:lang w:val="es-ES"/>
+        </w:rPr>
+        <w:t xml:space="preserve"> se usa y </w:t>
+      </w:r>
+      <w:proofErr w:type="spellStart"/>
+      <w:r>
+        <w:rPr>
+          <w:lang w:val="es-ES"/>
+        </w:rPr>
+        <w:t>cual</w:t>
+      </w:r>
+      <w:proofErr w:type="spellEnd"/>
+      <w:r>
+        <w:rPr>
+          <w:lang w:val="es-ES"/>
+        </w:rPr>
+        <w:t xml:space="preserve"> es su propósito general?</w:t>
       </w:r>
     </w:p>
     <w:p>
@@ -275,7 +495,21 @@
         <w:rPr>
           <w:lang w:val="es-ES"/>
         </w:rPr>
-        <w:t xml:space="preserve">¿Quienes pueden usar sus datos? </w:t>
+        <w:t>¿</w:t>
+      </w:r>
+      <w:proofErr w:type="spellStart"/>
+      <w:r>
+        <w:rPr>
+          <w:lang w:val="es-ES"/>
+        </w:rPr>
+        <w:t>Quienes</w:t>
+      </w:r>
+      <w:proofErr w:type="spellEnd"/>
+      <w:r>
+        <w:rPr>
+          <w:lang w:val="es-ES"/>
+        </w:rPr>
+        <w:t xml:space="preserve"> pueden usar sus datos? </w:t>
       </w:r>
     </w:p>
     <w:p>
@@ -292,7 +526,71 @@
         <w:rPr>
           <w:lang w:val="es-ES"/>
         </w:rPr>
-        <w:t>¿Que proyectos colocarias en github y cuales en gitlab?¿Porque?</w:t>
+        <w:t>¿</w:t>
+      </w:r>
+      <w:proofErr w:type="spellStart"/>
+      <w:r>
+        <w:rPr>
+          <w:lang w:val="es-ES"/>
+        </w:rPr>
+        <w:t>Que</w:t>
+      </w:r>
+      <w:proofErr w:type="spellEnd"/>
+      <w:r>
+        <w:rPr>
+          <w:lang w:val="es-ES"/>
+        </w:rPr>
+        <w:t xml:space="preserve"> proyectos </w:t>
+      </w:r>
+      <w:proofErr w:type="spellStart"/>
+      <w:r>
+        <w:rPr>
+          <w:lang w:val="es-ES"/>
+        </w:rPr>
+        <w:t>colocarias</w:t>
+      </w:r>
+      <w:proofErr w:type="spellEnd"/>
+      <w:r>
+        <w:rPr>
+          <w:lang w:val="es-ES"/>
+        </w:rPr>
+        <w:t xml:space="preserve"> en </w:t>
+      </w:r>
+      <w:proofErr w:type="spellStart"/>
+      <w:r>
+        <w:rPr>
+          <w:lang w:val="es-ES"/>
+        </w:rPr>
+        <w:t>github</w:t>
+      </w:r>
+      <w:proofErr w:type="spellEnd"/>
+      <w:r>
+        <w:rPr>
+          <w:lang w:val="es-ES"/>
+        </w:rPr>
+        <w:t xml:space="preserve"> y cuales en </w:t>
+      </w:r>
+      <w:proofErr w:type="spellStart"/>
+      <w:proofErr w:type="gramStart"/>
+      <w:r>
+        <w:rPr>
+          <w:lang w:val="es-ES"/>
+        </w:rPr>
+        <w:t>gitlab</w:t>
+      </w:r>
+      <w:proofErr w:type="spellEnd"/>
+      <w:r>
+        <w:rPr>
+          <w:lang w:val="es-ES"/>
+        </w:rPr>
+        <w:t>?¿</w:t>
+      </w:r>
+      <w:proofErr w:type="gramEnd"/>
+      <w:r>
+        <w:rPr>
+          <w:lang w:val="es-ES"/>
+        </w:rPr>
+        <w:t>Porque?</w:t>
       </w:r>
     </w:p>
     <w:p>
@@ -309,7 +607,49 @@
         <w:rPr>
           <w:lang w:val="es-ES"/>
         </w:rPr>
-        <w:t>¿Cuales son sus principales comandos?¿ como se usan?</w:t>
+        <w:t>¿</w:t>
+      </w:r>
+      <w:proofErr w:type="spellStart"/>
+      <w:r>
+        <w:rPr>
+          <w:lang w:val="es-ES"/>
+        </w:rPr>
+        <w:t>Cuales</w:t>
+      </w:r>
+      <w:proofErr w:type="spellEnd"/>
+      <w:r>
+        <w:rPr>
+          <w:lang w:val="es-ES"/>
+        </w:rPr>
+        <w:t xml:space="preserve"> son sus principales </w:t>
+      </w:r>
+      <w:proofErr w:type="gramStart"/>
+      <w:r>
+        <w:rPr>
+          <w:lang w:val="es-ES"/>
+        </w:rPr>
+        <w:t>comandos?¿</w:t>
+      </w:r>
+      <w:proofErr w:type="gramEnd"/>
+      <w:r>
+        <w:rPr>
+          <w:lang w:val="es-ES"/>
+        </w:rPr>
+        <w:t xml:space="preserve"> </w:t>
+      </w:r>
+      <w:proofErr w:type="spellStart"/>
+      <w:r>
+        <w:rPr>
+          <w:lang w:val="es-ES"/>
+        </w:rPr>
+        <w:t>como</w:t>
+      </w:r>
+      <w:proofErr w:type="spellEnd"/>
+      <w:r>
+        <w:rPr>
+          <w:lang w:val="es-ES"/>
+        </w:rPr>
+        <w:t xml:space="preserve"> se usan?</w:t>
       </w:r>
     </w:p>
     <w:p>
@@ -348,20 +688,48 @@
         <w:rPr>
           <w:lang w:val="es-ES"/>
         </w:rPr>
-        <w:t>Haz un commit con tu nombre como comentario.</w:t>
-      </w:r>
-    </w:p>
-    <w:p>
-      <w:pPr>
-        <w:rPr>
-          <w:lang w:val="es-ES"/>
-        </w:rPr>
-      </w:pPr>
-      <w:r>
-        <w:rPr>
-          <w:lang w:val="es-ES"/>
-        </w:rPr>
-        <w:t>Haz un push a tu servidor. Con el archivo ya modificarlo.</w:t>
+        <w:t xml:space="preserve">Haz un </w:t>
+      </w:r>
+      <w:proofErr w:type="spellStart"/>
+      <w:r>
+        <w:rPr>
+          <w:lang w:val="es-ES"/>
+        </w:rPr>
+        <w:t>commit</w:t>
+      </w:r>
+      <w:proofErr w:type="spellEnd"/>
+      <w:r>
+        <w:rPr>
+          <w:lang w:val="es-ES"/>
+        </w:rPr>
+        <w:t xml:space="preserve"> con tu nombre como comentario.</w:t>
+      </w:r>
+    </w:p>
+    <w:p>
+      <w:pPr>
+        <w:rPr>
+          <w:lang w:val="es-ES"/>
+        </w:rPr>
+      </w:pPr>
+      <w:r>
+        <w:rPr>
+          <w:lang w:val="es-ES"/>
+        </w:rPr>
+        <w:t xml:space="preserve">Haz un </w:t>
+      </w:r>
+      <w:proofErr w:type="spellStart"/>
+      <w:r>
+        <w:rPr>
+          <w:lang w:val="es-ES"/>
+        </w:rPr>
+        <w:t>push</w:t>
+      </w:r>
+      <w:proofErr w:type="spellEnd"/>
+      <w:r>
+        <w:rPr>
+          <w:lang w:val="es-ES"/>
+        </w:rPr>
+        <w:t xml:space="preserve"> a tu servidor. Con el archivo ya modificarlo.</w:t>
       </w:r>
     </w:p>
     <w:p>
@@ -387,27 +755,83 @@
         <w:rPr>
           <w:lang w:val="es-ES"/>
         </w:rPr>
-        <w:t>Haz un pull y merge donde bajaras el archivo con el nombre viejo.</w:t>
-      </w:r>
-    </w:p>
-    <w:p>
-      <w:pPr>
-        <w:rPr>
-          <w:lang w:val="es-ES"/>
-        </w:rPr>
-      </w:pPr>
-    </w:p>
-    <w:p>
-      <w:pPr>
-        <w:rPr>
-          <w:lang w:val="es-ES"/>
-        </w:rPr>
-      </w:pPr>
-      <w:r>
-        <w:rPr>
-          <w:lang w:val="es-ES"/>
-        </w:rPr>
-        <w:t>Elijan un proyecto en github o gitlab entre los alumnos.</w:t>
+        <w:t xml:space="preserve">Haz un </w:t>
+      </w:r>
+      <w:proofErr w:type="spellStart"/>
+      <w:r>
+        <w:rPr>
+          <w:lang w:val="es-ES"/>
+        </w:rPr>
+        <w:t>pull</w:t>
+      </w:r>
+      <w:proofErr w:type="spellEnd"/>
+      <w:r>
+        <w:rPr>
+          <w:lang w:val="es-ES"/>
+        </w:rPr>
+        <w:t xml:space="preserve"> y </w:t>
+      </w:r>
+      <w:proofErr w:type="spellStart"/>
+      <w:r>
+        <w:rPr>
+          <w:lang w:val="es-ES"/>
+        </w:rPr>
+        <w:t>merge</w:t>
+      </w:r>
+      <w:proofErr w:type="spellEnd"/>
+      <w:r>
+        <w:rPr>
+          <w:lang w:val="es-ES"/>
+        </w:rPr>
+        <w:t xml:space="preserve"> donde bajaras el archivo con el nombre viejo.</w:t>
+      </w:r>
+    </w:p>
+    <w:p>
+      <w:pPr>
+        <w:rPr>
+          <w:lang w:val="es-ES"/>
+        </w:rPr>
+      </w:pPr>
+    </w:p>
+    <w:p>
+      <w:pPr>
+        <w:rPr>
+          <w:lang w:val="es-ES"/>
+        </w:rPr>
+      </w:pPr>
+      <w:r>
+        <w:rPr>
+          <w:lang w:val="es-ES"/>
+        </w:rPr>
+        <w:t xml:space="preserve">Elijan un proyecto en </w:t>
+      </w:r>
+      <w:proofErr w:type="spellStart"/>
+      <w:r>
+        <w:rPr>
+          <w:lang w:val="es-ES"/>
+        </w:rPr>
+        <w:t>github</w:t>
+      </w:r>
+      <w:proofErr w:type="spellEnd"/>
+      <w:r>
+        <w:rPr>
+          <w:lang w:val="es-ES"/>
+        </w:rPr>
+        <w:t xml:space="preserve"> o </w:t>
+      </w:r>
+      <w:proofErr w:type="spellStart"/>
+      <w:r>
+        <w:rPr>
+          <w:lang w:val="es-ES"/>
+        </w:rPr>
+        <w:t>gitlab</w:t>
+      </w:r>
+      <w:proofErr w:type="spellEnd"/>
+      <w:r>
+        <w:rPr>
+          <w:lang w:val="es-ES"/>
+        </w:rPr>
+        <w:t xml:space="preserve"> entre los alumnos.</w:t>
       </w:r>
     </w:p>
     <w:p>
@@ -421,33 +845,139 @@
           <w:lang w:val="es-ES"/>
         </w:rPr>
         <w:lastRenderedPageBreak/>
-        <w:t>Suban todos su aporte a ese proyecto y bajen el de los demas, asi pueden tener en local el trabajo de todos.</w:t>
-      </w:r>
-    </w:p>
-    <w:p>
-      <w:pPr>
-        <w:rPr>
-          <w:lang w:val="es-ES"/>
-        </w:rPr>
-      </w:pPr>
-      <w:r>
-        <w:rPr>
-          <w:lang w:val="es-ES"/>
-        </w:rPr>
-        <w:t>Editen un archivo con las mejores datos de todos los tp.</w:t>
-      </w:r>
-    </w:p>
-    <w:p>
-      <w:pPr>
-        <w:rPr>
-          <w:lang w:val="es-ES"/>
-        </w:rPr>
-      </w:pPr>
-      <w:r>
-        <w:rPr>
-          <w:lang w:val="es-ES"/>
-        </w:rPr>
-        <w:t>Subanlo y hagan un pull request.</w:t>
+        <w:t xml:space="preserve">Suban </w:t>
+      </w:r>
+      <w:proofErr w:type="gramStart"/>
+      <w:r>
+        <w:rPr>
+          <w:lang w:val="es-ES"/>
+        </w:rPr>
+        <w:t>todos su aporte</w:t>
+      </w:r>
+      <w:proofErr w:type="gramEnd"/>
+      <w:r>
+        <w:rPr>
+          <w:lang w:val="es-ES"/>
+        </w:rPr>
+        <w:t xml:space="preserve"> a ese proyecto y bajen el de los </w:t>
+      </w:r>
+      <w:proofErr w:type="spellStart"/>
+      <w:r>
+        <w:rPr>
+          <w:lang w:val="es-ES"/>
+        </w:rPr>
+        <w:t>demas</w:t>
+      </w:r>
+      <w:proofErr w:type="spellEnd"/>
+      <w:r>
+        <w:rPr>
+          <w:lang w:val="es-ES"/>
+        </w:rPr>
+        <w:t xml:space="preserve">, </w:t>
+      </w:r>
+      <w:proofErr w:type="spellStart"/>
+      <w:r>
+        <w:rPr>
+          <w:lang w:val="es-ES"/>
+        </w:rPr>
+        <w:t>asi</w:t>
+      </w:r>
+      <w:proofErr w:type="spellEnd"/>
+      <w:r>
+        <w:rPr>
+          <w:lang w:val="es-ES"/>
+        </w:rPr>
+        <w:t xml:space="preserve"> pueden tener en local el trabajo de todos.</w:t>
+      </w:r>
+    </w:p>
+    <w:p>
+      <w:pPr>
+        <w:rPr>
+          <w:lang w:val="es-ES"/>
+        </w:rPr>
+      </w:pPr>
+      <w:r>
+        <w:rPr>
+          <w:lang w:val="es-ES"/>
+        </w:rPr>
+        <w:t xml:space="preserve">Editen un archivo con </w:t>
+      </w:r>
+      <w:proofErr w:type="gramStart"/>
+      <w:r>
+        <w:rPr>
+          <w:lang w:val="es-ES"/>
+        </w:rPr>
+        <w:t>las mejores datos</w:t>
+      </w:r>
+      <w:proofErr w:type="gramEnd"/>
+      <w:r>
+        <w:rPr>
+          <w:lang w:val="es-ES"/>
+        </w:rPr>
+        <w:t xml:space="preserve"> de todos los </w:t>
+      </w:r>
+      <w:proofErr w:type="spellStart"/>
+      <w:r>
+        <w:rPr>
+          <w:lang w:val="es-ES"/>
+        </w:rPr>
+        <w:t>tp</w:t>
+      </w:r>
+      <w:proofErr w:type="spellEnd"/>
+      <w:r>
+        <w:rPr>
+          <w:lang w:val="es-ES"/>
+        </w:rPr>
+        <w:t>.</w:t>
+      </w:r>
+    </w:p>
+    <w:p>
+      <w:pPr>
+        <w:rPr>
+          <w:lang w:val="es-ES"/>
+        </w:rPr>
+      </w:pPr>
+      <w:proofErr w:type="spellStart"/>
+      <w:r>
+        <w:rPr>
+          <w:lang w:val="es-ES"/>
+        </w:rPr>
+        <w:t>Subanlo</w:t>
+      </w:r>
+      <w:proofErr w:type="spellEnd"/>
+      <w:r>
+        <w:rPr>
+          <w:lang w:val="es-ES"/>
+        </w:rPr>
+        <w:t xml:space="preserve"> y hagan un </w:t>
+      </w:r>
+      <w:proofErr w:type="spellStart"/>
+      <w:r>
+        <w:rPr>
+          <w:lang w:val="es-ES"/>
+        </w:rPr>
+        <w:t>pull</w:t>
+      </w:r>
+      <w:proofErr w:type="spellEnd"/>
+      <w:r>
+        <w:rPr>
+          <w:lang w:val="es-ES"/>
+        </w:rPr>
+        <w:t xml:space="preserve"> </w:t>
+      </w:r>
+      <w:proofErr w:type="spellStart"/>
+      <w:r>
+        <w:rPr>
+          <w:lang w:val="es-ES"/>
+        </w:rPr>
+        <w:t>request</w:t>
+      </w:r>
+      <w:proofErr w:type="spellEnd"/>
+      <w:r>
+        <w:rPr>
+          <w:lang w:val="es-ES"/>
+        </w:rPr>
+        <w:t>.</w:t>
       </w:r>
     </w:p>
     <w:p>
@@ -478,7 +1008,31 @@
         </w:numPr>
       </w:pPr>
       <w:r>
-        <w:t>¿Que utilidad encontras git?</w:t>
+        <w:t xml:space="preserve">¿Que </w:t>
+      </w:r>
+      <w:proofErr w:type="spellStart"/>
+      <w:r>
+        <w:t>utilidad</w:t>
+      </w:r>
+      <w:proofErr w:type="spellEnd"/>
+      <w:r>
+        <w:t xml:space="preserve"> </w:t>
+      </w:r>
+      <w:proofErr w:type="spellStart"/>
+      <w:r>
+        <w:t>encontras</w:t>
+      </w:r>
+      <w:proofErr w:type="spellEnd"/>
+      <w:r>
+        <w:t xml:space="preserve"> </w:t>
+      </w:r>
+      <w:proofErr w:type="spellStart"/>
+      <w:r>
+        <w:t>git</w:t>
+      </w:r>
+      <w:proofErr w:type="spellEnd"/>
+      <w:r>
+        <w:t>?</w:t>
       </w:r>
     </w:p>
     <w:p>
@@ -495,7 +1049,35 @@
         <w:rPr>
           <w:lang w:val="es-ES"/>
         </w:rPr>
-        <w:t>¿Que ventajas y desventajas tiene usar git como sistema de seguridad?</w:t>
+        <w:t>¿</w:t>
+      </w:r>
+      <w:proofErr w:type="spellStart"/>
+      <w:r>
+        <w:rPr>
+          <w:lang w:val="es-ES"/>
+        </w:rPr>
+        <w:t>Que</w:t>
+      </w:r>
+      <w:proofErr w:type="spellEnd"/>
+      <w:r>
+        <w:rPr>
+          <w:lang w:val="es-ES"/>
+        </w:rPr>
+        <w:t xml:space="preserve"> ventajas y desventajas tiene usar </w:t>
+      </w:r>
+      <w:proofErr w:type="spellStart"/>
+      <w:r>
+        <w:rPr>
+          <w:lang w:val="es-ES"/>
+        </w:rPr>
+        <w:t>git</w:t>
+      </w:r>
+      <w:proofErr w:type="spellEnd"/>
+      <w:r>
+        <w:rPr>
+          <w:lang w:val="es-ES"/>
+        </w:rPr>
+        <w:t xml:space="preserve"> como sistema de seguridad?</w:t>
       </w:r>
     </w:p>
     <w:p>
@@ -512,7 +1094,35 @@
         <w:rPr>
           <w:lang w:val="es-ES"/>
         </w:rPr>
-        <w:t>¿Que ventajas y desventajas tiene usar git como sistema de trabajo en grupo?</w:t>
+        <w:t>¿</w:t>
+      </w:r>
+      <w:proofErr w:type="spellStart"/>
+      <w:r>
+        <w:rPr>
+          <w:lang w:val="es-ES"/>
+        </w:rPr>
+        <w:t>Que</w:t>
+      </w:r>
+      <w:proofErr w:type="spellEnd"/>
+      <w:r>
+        <w:rPr>
+          <w:lang w:val="es-ES"/>
+        </w:rPr>
+        <w:t xml:space="preserve"> ventajas y desventajas tiene usar </w:t>
+      </w:r>
+      <w:proofErr w:type="spellStart"/>
+      <w:r>
+        <w:rPr>
+          <w:lang w:val="es-ES"/>
+        </w:rPr>
+        <w:t>git</w:t>
+      </w:r>
+      <w:proofErr w:type="spellEnd"/>
+      <w:r>
+        <w:rPr>
+          <w:lang w:val="es-ES"/>
+        </w:rPr>
+        <w:t xml:space="preserve"> como sistema de trabajo en grupo?</w:t>
       </w:r>
     </w:p>
     <w:p>
@@ -538,7 +1148,21 @@
         <w:rPr>
           <w:lang w:val="es-ES"/>
         </w:rPr>
-        <w:t>Cualquier consulta comuniquense a</w:t>
+        <w:t xml:space="preserve">Cualquier consulta </w:t>
+      </w:r>
+      <w:proofErr w:type="spellStart"/>
+      <w:r>
+        <w:rPr>
+          <w:lang w:val="es-ES"/>
+        </w:rPr>
+        <w:t>comuniquense</w:t>
+      </w:r>
+      <w:proofErr w:type="spellEnd"/>
+      <w:r>
+        <w:rPr>
+          <w:lang w:val="es-ES"/>
+        </w:rPr>
+        <w:t xml:space="preserve"> a</w:t>
       </w:r>
     </w:p>
     <w:p>
@@ -619,11 +1243,47 @@
           <w:lang w:val="es-ES"/>
         </w:rPr>
       </w:pPr>
-      <w:r>
-        <w:rPr>
-          <w:lang w:val="es-ES"/>
-        </w:rPr>
-        <w:t xml:space="preserve">Git es un sistema de control de versiones, un sistema que en si funciona para mantener un control y revisión de un proyecto es sus distintas etapas de desarrollo. De esta  forma, en caso de que algo no llegue a funcionar, puedes usar una versión anterior para ver en que esta fallando. Y también puedes ramificar un proyecto y al final unirlo </w:t>
+      <w:proofErr w:type="spellStart"/>
+      <w:r>
+        <w:rPr>
+          <w:lang w:val="es-ES"/>
+        </w:rPr>
+        <w:t>Git</w:t>
+      </w:r>
+      <w:proofErr w:type="spellEnd"/>
+      <w:r>
+        <w:rPr>
+          <w:lang w:val="es-ES"/>
+        </w:rPr>
+        <w:t xml:space="preserve"> es un sistema de control de versiones, un sistema que en si funciona para mantener un control y revisión de un proyecto es sus distintas etapas de desarrollo. De </w:t>
+      </w:r>
+      <w:proofErr w:type="gramStart"/>
+      <w:r>
+        <w:rPr>
+          <w:lang w:val="es-ES"/>
+        </w:rPr>
+        <w:t>esta  forma</w:t>
+      </w:r>
+      <w:proofErr w:type="gramEnd"/>
+      <w:r>
+        <w:rPr>
+          <w:lang w:val="es-ES"/>
+        </w:rPr>
+        <w:t xml:space="preserve">, en caso de que algo no llegue a funcionar, puedes usar una versión anterior para ver en que </w:t>
+      </w:r>
+      <w:proofErr w:type="spellStart"/>
+      <w:r>
+        <w:rPr>
+          <w:lang w:val="es-ES"/>
+        </w:rPr>
+        <w:t>esta</w:t>
+      </w:r>
+      <w:proofErr w:type="spellEnd"/>
+      <w:r>
+        <w:rPr>
+          <w:lang w:val="es-ES"/>
+        </w:rPr>
+        <w:t xml:space="preserve"> fallando. Y también puedes ramificar un proyecto y al final unirlo </w:t>
       </w:r>
     </w:p>
     <w:p>
@@ -645,11 +1305,33 @@
           <w:lang w:val="es-ES"/>
         </w:rPr>
       </w:pPr>
-      <w:r>
-        <w:rPr>
-          <w:lang w:val="es-ES"/>
-        </w:rPr>
-        <w:t xml:space="preserve">Github es una… dicho en criollo, una plataforma estilo Facebook para desarrolladores, donde uno puede postear su proyecto y asi obtener colaboraciones o también para buscar algún proyecto que facilite la creación de uno que tengas en mente. </w:t>
+      <w:proofErr w:type="spellStart"/>
+      <w:r>
+        <w:rPr>
+          <w:lang w:val="es-ES"/>
+        </w:rPr>
+        <w:t>Github</w:t>
+      </w:r>
+      <w:proofErr w:type="spellEnd"/>
+      <w:r>
+        <w:rPr>
+          <w:lang w:val="es-ES"/>
+        </w:rPr>
+        <w:t xml:space="preserve"> es una… dicho en criollo, una plataforma estilo Facebook para desarrolladores, donde uno puede postear su proyecto y </w:t>
+      </w:r>
+      <w:proofErr w:type="spellStart"/>
+      <w:r>
+        <w:rPr>
+          <w:lang w:val="es-ES"/>
+        </w:rPr>
+        <w:t>asi</w:t>
+      </w:r>
+      <w:proofErr w:type="spellEnd"/>
+      <w:r>
+        <w:rPr>
+          <w:lang w:val="es-ES"/>
+        </w:rPr>
+        <w:t xml:space="preserve"> obtener colaboraciones o también para buscar algún proyecto que facilite la creación de uno que tengas en mente. </w:t>
       </w:r>
     </w:p>
     <w:p>
@@ -675,7 +1357,21 @@
         <w:rPr>
           <w:lang w:val="es-ES"/>
         </w:rPr>
-        <w:t>Este, es prácticamente un GitHub, pero OpenSource.</w:t>
+        <w:t xml:space="preserve">Este, es prácticamente un GitHub, pero </w:t>
+      </w:r>
+      <w:proofErr w:type="spellStart"/>
+      <w:r>
+        <w:rPr>
+          <w:lang w:val="es-ES"/>
+        </w:rPr>
+        <w:t>OpenSource</w:t>
+      </w:r>
+      <w:proofErr w:type="spellEnd"/>
+      <w:r>
+        <w:rPr>
+          <w:lang w:val="es-ES"/>
+        </w:rPr>
+        <w:t>.</w:t>
       </w:r>
     </w:p>
     <w:p>
@@ -723,12 +1419,21 @@
         </w:rPr>
         <w:t xml:space="preserve"> </w:t>
       </w:r>
+      <w:proofErr w:type="spellStart"/>
       <w:r>
         <w:rPr>
           <w:color w:val="E36C0A" w:themeColor="accent6" w:themeShade="BF"/>
           <w:lang w:val="es-ES"/>
         </w:rPr>
-        <w:t>GitLab tiene un softwa</w:t>
+        <w:t>GitLab</w:t>
+      </w:r>
+      <w:proofErr w:type="spellEnd"/>
+      <w:r>
+        <w:rPr>
+          <w:color w:val="E36C0A" w:themeColor="accent6" w:themeShade="BF"/>
+          <w:lang w:val="es-ES"/>
+        </w:rPr>
+        <w:t xml:space="preserve"> tiene un softwa</w:t>
       </w:r>
       <w:r>
         <w:rPr>
@@ -789,12 +1494,21 @@
           <w:lang w:val="es-ES"/>
         </w:rPr>
       </w:pPr>
+      <w:proofErr w:type="spellStart"/>
       <w:r>
         <w:rPr>
           <w:color w:val="E36C0A" w:themeColor="accent6" w:themeShade="BF"/>
           <w:lang w:val="es-ES"/>
         </w:rPr>
-        <w:t>GitLab es de código abierto.</w:t>
+        <w:t>GitLab</w:t>
+      </w:r>
+      <w:proofErr w:type="spellEnd"/>
+      <w:r>
+        <w:rPr>
+          <w:color w:val="E36C0A" w:themeColor="accent6" w:themeShade="BF"/>
+          <w:lang w:val="es-ES"/>
+        </w:rPr>
+        <w:t xml:space="preserve"> es de código abierto.</w:t>
       </w:r>
     </w:p>
     <w:p>
@@ -820,19 +1534,353 @@
     </w:p>
     <w:p>
       <w:pPr>
-        <w:spacing w:line="480" w:lineRule="auto"/>
-        <w:rPr>
-          <w:lang w:val="es-ES"/>
-        </w:rPr>
-      </w:pPr>
-    </w:p>
-    <w:p>
-      <w:pPr>
-        <w:pStyle w:val="Prrafodelista"/>
+        <w:pStyle w:val="Standard"/>
         <w:numPr>
           <w:ilvl w:val="0"/>
           <w:numId w:val="2"/>
         </w:numPr>
+        <w:jc w:val="both"/>
+        <w:rPr>
+          <w:lang w:val="es-ES"/>
+        </w:rPr>
+      </w:pPr>
+      <w:r>
+        <w:rPr>
+          <w:lang w:val="es-ES"/>
+        </w:rPr>
+        <w:t>G</w:t>
+      </w:r>
+      <w:r>
+        <w:rPr>
+          <w:lang w:val="es-ES"/>
+        </w:rPr>
+        <w:t xml:space="preserve">itHub y </w:t>
+      </w:r>
+      <w:proofErr w:type="spellStart"/>
+      <w:r>
+        <w:rPr>
+          <w:lang w:val="es-ES"/>
+        </w:rPr>
+        <w:t>GitLab</w:t>
+      </w:r>
+      <w:proofErr w:type="spellEnd"/>
+      <w:r>
+        <w:rPr>
+          <w:lang w:val="es-ES"/>
+        </w:rPr>
+        <w:t xml:space="preserve"> </w:t>
+      </w:r>
+      <w:r>
+        <w:rPr>
+          <w:lang w:val="es-ES"/>
+        </w:rPr>
+        <w:t xml:space="preserve">son </w:t>
+      </w:r>
+      <w:r>
+        <w:rPr>
+          <w:lang w:val="es-ES"/>
+        </w:rPr>
+        <w:t>herramienta</w:t>
+      </w:r>
+      <w:r>
+        <w:rPr>
+          <w:lang w:val="es-ES"/>
+        </w:rPr>
+        <w:t>s</w:t>
+      </w:r>
+      <w:r>
+        <w:rPr>
+          <w:lang w:val="es-ES"/>
+        </w:rPr>
+        <w:t xml:space="preserve"> basada</w:t>
+      </w:r>
+      <w:r>
+        <w:rPr>
+          <w:lang w:val="es-ES"/>
+        </w:rPr>
+        <w:t xml:space="preserve">s en </w:t>
+      </w:r>
+      <w:proofErr w:type="spellStart"/>
+      <w:r>
+        <w:rPr>
+          <w:lang w:val="es-ES"/>
+        </w:rPr>
+        <w:t>Git</w:t>
+      </w:r>
+      <w:proofErr w:type="spellEnd"/>
+      <w:r>
+        <w:rPr>
+          <w:lang w:val="es-ES"/>
+        </w:rPr>
+        <w:t xml:space="preserve">. Generalmente usas </w:t>
+      </w:r>
+      <w:proofErr w:type="spellStart"/>
+      <w:r>
+        <w:rPr>
+          <w:lang w:val="es-ES"/>
+        </w:rPr>
+        <w:t>Git</w:t>
+      </w:r>
+      <w:proofErr w:type="spellEnd"/>
+      <w:r>
+        <w:rPr>
+          <w:lang w:val="es-ES"/>
+        </w:rPr>
+        <w:t xml:space="preserve"> a través de la línea de comandos, o a través de programas de interfaz gráfica, o del propio editor de código.</w:t>
+      </w:r>
+    </w:p>
+    <w:p>
+      <w:pPr>
+        <w:pStyle w:val="Standard"/>
+        <w:ind w:left="360"/>
+        <w:jc w:val="both"/>
+        <w:rPr>
+          <w:lang w:val="es-ES"/>
+        </w:rPr>
+      </w:pPr>
+      <w:r>
+        <w:rPr>
+          <w:lang w:val="es-ES"/>
+        </w:rPr>
+        <w:t>Además del hosting remoto para repositorios</w:t>
+      </w:r>
+      <w:r>
+        <w:rPr>
+          <w:lang w:val="es-ES"/>
+        </w:rPr>
+        <w:t xml:space="preserve">, estas plataformas </w:t>
+      </w:r>
+      <w:r>
+        <w:rPr>
+          <w:lang w:val="es-ES"/>
+        </w:rPr>
+        <w:t>ofrece</w:t>
+      </w:r>
+      <w:r>
+        <w:rPr>
+          <w:lang w:val="es-ES"/>
+        </w:rPr>
+        <w:t>n</w:t>
+      </w:r>
+      <w:r>
+        <w:rPr>
+          <w:lang w:val="es-ES"/>
+        </w:rPr>
+        <w:t xml:space="preserve"> una interfaz web para controlar el repositorio y muchas otras herramientas. Ofrece la posibilidad de examinar el código en cualquiera de sus versiones, realizar acciones relacionadas con el sistema de repositorios como </w:t>
+      </w:r>
+      <w:proofErr w:type="spellStart"/>
+      <w:r>
+        <w:rPr>
+          <w:lang w:val="es-ES"/>
+        </w:rPr>
+        <w:t>mergear</w:t>
+      </w:r>
+      <w:proofErr w:type="spellEnd"/>
+      <w:r>
+        <w:rPr>
+          <w:lang w:val="es-ES"/>
+        </w:rPr>
+        <w:t xml:space="preserve"> el código de versiones de proyecto </w:t>
+      </w:r>
+      <w:r>
+        <w:rPr>
+          <w:lang w:val="es-ES"/>
+        </w:rPr>
+        <w:t>o gestionar las "</w:t>
+      </w:r>
+      <w:proofErr w:type="spellStart"/>
+      <w:r>
+        <w:rPr>
+          <w:lang w:val="es-ES"/>
+        </w:rPr>
+        <w:t>pull</w:t>
+      </w:r>
+      <w:proofErr w:type="spellEnd"/>
+      <w:r>
+        <w:rPr>
+          <w:lang w:val="es-ES"/>
+        </w:rPr>
+        <w:t xml:space="preserve"> </w:t>
+      </w:r>
+      <w:proofErr w:type="spellStart"/>
+      <w:r>
+        <w:rPr>
+          <w:lang w:val="es-ES"/>
+        </w:rPr>
+        <w:t>request</w:t>
+      </w:r>
+      <w:proofErr w:type="spellEnd"/>
+      <w:r>
+        <w:rPr>
+          <w:lang w:val="es-ES"/>
+        </w:rPr>
+        <w:t>"</w:t>
+      </w:r>
+      <w:r>
+        <w:rPr>
+          <w:lang w:val="es-ES"/>
+        </w:rPr>
+        <w:t xml:space="preserve">, gestionar problemática de tu software diversa, automatizar procesos como el despliegue o la ejecución de pruebas del software, etc. Toda esta operativa la realizas, </w:t>
+      </w:r>
+      <w:r>
+        <w:rPr>
+          <w:lang w:val="es-ES"/>
+        </w:rPr>
+        <w:lastRenderedPageBreak/>
+        <w:t>o configuras, por medio de una web.</w:t>
+      </w:r>
+    </w:p>
+    <w:p>
+      <w:pPr>
+        <w:pStyle w:val="Standard"/>
+        <w:ind w:left="360"/>
+        <w:jc w:val="both"/>
+        <w:rPr>
+          <w:lang w:val="es-ES"/>
+        </w:rPr>
+      </w:pPr>
+    </w:p>
+    <w:p>
+      <w:pPr>
+        <w:pStyle w:val="Standard"/>
+        <w:ind w:left="360"/>
+        <w:jc w:val="both"/>
+        <w:rPr>
+          <w:lang w:val="es-ES"/>
+        </w:rPr>
+      </w:pPr>
+      <w:r>
+        <w:rPr>
+          <w:lang w:val="es-ES"/>
+        </w:rPr>
+        <w:t xml:space="preserve">Por tanto, para usar </w:t>
+      </w:r>
+      <w:proofErr w:type="spellStart"/>
+      <w:r>
+        <w:rPr>
+          <w:lang w:val="es-ES"/>
+        </w:rPr>
+        <w:t>GitLab</w:t>
+      </w:r>
+      <w:proofErr w:type="spellEnd"/>
+      <w:r>
+        <w:rPr>
+          <w:lang w:val="es-ES"/>
+        </w:rPr>
+        <w:t xml:space="preserve"> o </w:t>
+      </w:r>
+      <w:proofErr w:type="spellStart"/>
+      <w:r>
+        <w:rPr>
+          <w:lang w:val="es-ES"/>
+        </w:rPr>
+        <w:t>Github</w:t>
+      </w:r>
+      <w:proofErr w:type="spellEnd"/>
+      <w:r>
+        <w:rPr>
+          <w:lang w:val="es-ES"/>
+        </w:rPr>
+        <w:t xml:space="preserve"> simplemente necesitas las mismas herramientas que ya utilizas en tu día a día, el terminal o un programa de interfaz gráfica para gestionar tu repositorio, así como el navegador web para acceder a el ecosistema de herramientas disponible en el sitio de </w:t>
+      </w:r>
+      <w:proofErr w:type="spellStart"/>
+      <w:r>
+        <w:rPr>
+          <w:lang w:val="es-ES"/>
+        </w:rPr>
+        <w:t>GitLab</w:t>
+      </w:r>
+      <w:proofErr w:type="spellEnd"/>
+      <w:r>
+        <w:rPr>
+          <w:lang w:val="es-ES"/>
+        </w:rPr>
+        <w:t>. Por supuesto, todas estas herramientas las puedes usar desde cualquier ordenador conectado a Internet, independientemente de su sistema operativo.</w:t>
+      </w:r>
+    </w:p>
+    <w:p>
+      <w:pPr>
+        <w:pStyle w:val="Prrafodelista"/>
+        <w:spacing w:line="480" w:lineRule="auto"/>
+        <w:ind w:left="360"/>
+        <w:rPr>
+          <w:color w:val="7030A0"/>
+          <w:lang w:val="es-ES"/>
+        </w:rPr>
+      </w:pPr>
+    </w:p>
+    <w:p>
+      <w:pPr>
+        <w:pStyle w:val="Standard"/>
+        <w:numPr>
+          <w:ilvl w:val="0"/>
+          <w:numId w:val="2"/>
+        </w:numPr>
+        <w:rPr>
+          <w:lang w:val="es-ES"/>
+        </w:rPr>
+      </w:pPr>
+      <w:r>
+        <w:rPr>
+          <w:lang w:val="es-ES"/>
+        </w:rPr>
+        <w:t xml:space="preserve">Toda persona que </w:t>
+      </w:r>
+      <w:proofErr w:type="gramStart"/>
+      <w:r>
+        <w:rPr>
+          <w:lang w:val="es-ES"/>
+        </w:rPr>
+        <w:t>este agregada</w:t>
+      </w:r>
+      <w:proofErr w:type="gramEnd"/>
+      <w:r>
+        <w:rPr>
+          <w:lang w:val="es-ES"/>
+        </w:rPr>
+        <w:t xml:space="preserve"> por el administrador del proyecto si es privada, si es publica toda persona tiene acceso a el proyecto pero no su </w:t>
+      </w:r>
+      <w:r>
+        <w:rPr>
+          <w:lang w:val="es-ES"/>
+        </w:rPr>
+        <w:t>edición</w:t>
+      </w:r>
+      <w:r>
+        <w:rPr>
+          <w:lang w:val="es-ES"/>
+        </w:rPr>
+        <w:t>.</w:t>
+      </w:r>
+    </w:p>
+    <w:p>
+      <w:pPr>
+        <w:pStyle w:val="Prrafodelista"/>
+        <w:spacing w:line="480" w:lineRule="auto"/>
+        <w:ind w:left="360"/>
+        <w:rPr>
+          <w:color w:val="7030A0"/>
+          <w:lang w:val="es-ES"/>
+        </w:rPr>
+      </w:pPr>
+      <w:bookmarkStart w:id="0" w:name="_GoBack"/>
+      <w:bookmarkEnd w:id="0"/>
+    </w:p>
+    <w:p>
+      <w:pPr>
+        <w:spacing w:line="480" w:lineRule="auto"/>
+        <w:rPr>
+          <w:lang w:val="es-ES"/>
+        </w:rPr>
+      </w:pPr>
+    </w:p>
+    <w:p>
+      <w:pPr>
+        <w:pStyle w:val="Prrafodelista"/>
+        <w:numPr>
+          <w:ilvl w:val="0"/>
+          <w:numId w:val="2"/>
+        </w:numPr>
         <w:rPr>
           <w:lang w:val="es-ES"/>
         </w:rPr>
@@ -849,6 +1897,7 @@
           <w:lang w:val="es-ES"/>
         </w:rPr>
       </w:pPr>
+      <w:proofErr w:type="spellStart"/>
       <w:r>
         <w:rPr>
           <w:b/>
@@ -857,6 +1906,7 @@
         </w:rPr>
         <w:t>Github</w:t>
       </w:r>
+      <w:proofErr w:type="spellEnd"/>
       <w:r>
         <w:rPr>
           <w:color w:val="7030A0"/>
@@ -912,6 +1962,7 @@
         </w:rPr>
         <w:t xml:space="preserve">Por otro lado, </w:t>
       </w:r>
+      <w:proofErr w:type="spellStart"/>
       <w:r>
         <w:rPr>
           <w:b/>
@@ -920,6 +1971,7 @@
         </w:rPr>
         <w:t>GitLab</w:t>
       </w:r>
+      <w:proofErr w:type="spellEnd"/>
       <w:r>
         <w:rPr>
           <w:color w:val="E36C0A" w:themeColor="accent6" w:themeShade="BF"/>
@@ -931,14 +1983,21 @@
         <w:rPr>
           <w:lang w:val="es-ES"/>
         </w:rPr>
-        <w:t xml:space="preserve">los usaría en caso de que mi código necesite cierto conocimiento más amplio o sienta que la comunidad sea más propensa a poseer conocimientos científicos. También en caso de que si en cierto punto, no sería muy </w:t>
-      </w:r>
-      <w:r>
-        <w:rPr>
-          <w:lang w:val="es-ES"/>
-        </w:rPr>
-        <w:lastRenderedPageBreak/>
-        <w:t>conveniente que mi código lo conozca todo el mundo, usaría la herramienta de crear mi propio servidor cerrado de GitLab para mí y mi empresa.</w:t>
+        <w:t xml:space="preserve">los usaría en caso de que mi código necesite cierto conocimiento más amplio o sienta que la comunidad sea más propensa a poseer conocimientos científicos. También en caso de que si en cierto punto, no sería muy conveniente que mi código lo conozca todo el mundo, usaría la herramienta de crear mi propio servidor cerrado de </w:t>
+      </w:r>
+      <w:proofErr w:type="spellStart"/>
+      <w:r>
+        <w:rPr>
+          <w:lang w:val="es-ES"/>
+        </w:rPr>
+        <w:t>GitLab</w:t>
+      </w:r>
+      <w:proofErr w:type="spellEnd"/>
+      <w:r>
+        <w:rPr>
+          <w:lang w:val="es-ES"/>
+        </w:rPr>
+        <w:t xml:space="preserve"> para mí y mi empresa.</w:t>
       </w:r>
     </w:p>
     <w:p>
@@ -984,16 +2043,29 @@
           <w:bdr w:val="none" w:sz="0" w:space="0" w:color="auto" w:frame="1"/>
         </w:rPr>
       </w:pPr>
-      <w:r>
-        <w:rPr>
-          <w:rStyle w:val="Textoennegrita"/>
-          <w:rFonts w:ascii="inherit" w:eastAsia="Times New Roman" w:hAnsi="inherit"/>
-          <w:color w:val="444444"/>
-          <w:sz w:val="21"/>
-          <w:szCs w:val="21"/>
-          <w:bdr w:val="none" w:sz="0" w:space="0" w:color="auto" w:frame="1"/>
-        </w:rPr>
-        <w:t>git help</w:t>
+      <w:proofErr w:type="spellStart"/>
+      <w:r>
+        <w:rPr>
+          <w:rStyle w:val="Textoennegrita"/>
+          <w:rFonts w:ascii="inherit" w:eastAsia="Times New Roman" w:hAnsi="inherit"/>
+          <w:color w:val="444444"/>
+          <w:sz w:val="21"/>
+          <w:szCs w:val="21"/>
+          <w:bdr w:val="none" w:sz="0" w:space="0" w:color="auto" w:frame="1"/>
+        </w:rPr>
+        <w:t>git</w:t>
+      </w:r>
+      <w:proofErr w:type="spellEnd"/>
+      <w:r>
+        <w:rPr>
+          <w:rStyle w:val="Textoennegrita"/>
+          <w:rFonts w:ascii="inherit" w:eastAsia="Times New Roman" w:hAnsi="inherit"/>
+          <w:color w:val="444444"/>
+          <w:sz w:val="21"/>
+          <w:szCs w:val="21"/>
+          <w:bdr w:val="none" w:sz="0" w:space="0" w:color="auto" w:frame="1"/>
+        </w:rPr>
+        <w:t xml:space="preserve"> help</w:t>
       </w:r>
     </w:p>
     <w:p>
@@ -1069,44 +2141,126 @@
           <w:bdr w:val="none" w:sz="0" w:space="0" w:color="auto" w:frame="1"/>
         </w:rPr>
       </w:pPr>
-      <w:r>
-        <w:rPr>
-          <w:rStyle w:val="Textoennegrita"/>
-          <w:rFonts w:ascii="inherit" w:eastAsia="Times New Roman" w:hAnsi="inherit"/>
-          <w:color w:val="444444"/>
-          <w:sz w:val="21"/>
-          <w:szCs w:val="21"/>
-          <w:bdr w:val="none" w:sz="0" w:space="0" w:color="auto" w:frame="1"/>
-        </w:rPr>
-        <w:t>git init</w:t>
-      </w:r>
-    </w:p>
-    <w:p>
-      <w:pPr>
-        <w:pStyle w:val="Prrafodelista"/>
-        <w:rPr>
-          <w:rStyle w:val="Textoennegrita"/>
-          <w:rFonts w:ascii="inherit" w:eastAsia="Times New Roman" w:hAnsi="inherit"/>
-          <w:b w:val="0"/>
-          <w:color w:val="444444"/>
-          <w:sz w:val="21"/>
-          <w:szCs w:val="21"/>
-          <w:bdr w:val="none" w:sz="0" w:space="0" w:color="auto" w:frame="1"/>
-          <w:lang w:val="es-ES"/>
-        </w:rPr>
-      </w:pPr>
-      <w:r>
-        <w:rPr>
-          <w:rStyle w:val="Textoennegrita"/>
-          <w:rFonts w:ascii="inherit" w:eastAsia="Times New Roman" w:hAnsi="inherit"/>
-          <w:b w:val="0"/>
-          <w:color w:val="444444"/>
-          <w:sz w:val="21"/>
-          <w:szCs w:val="21"/>
-          <w:bdr w:val="none" w:sz="0" w:space="0" w:color="auto" w:frame="1"/>
-          <w:lang w:val="es-ES"/>
-        </w:rPr>
-        <w:t>Podemos ejecutar ese comando para crear localmente un repositorio con GIT y así utilizar todo el funcionamiento que GIT ofrece.  Basta con estar ubicados dentro de la carpeta donde tenemos nuestro proyecto y ejecutar el comando.  Cuando agreguemos archivos y un commit, se va a crear el branch master por defecto.</w:t>
+      <w:proofErr w:type="spellStart"/>
+      <w:r>
+        <w:rPr>
+          <w:rStyle w:val="Textoennegrita"/>
+          <w:rFonts w:ascii="inherit" w:eastAsia="Times New Roman" w:hAnsi="inherit"/>
+          <w:color w:val="444444"/>
+          <w:sz w:val="21"/>
+          <w:szCs w:val="21"/>
+          <w:bdr w:val="none" w:sz="0" w:space="0" w:color="auto" w:frame="1"/>
+        </w:rPr>
+        <w:t>git</w:t>
+      </w:r>
+      <w:proofErr w:type="spellEnd"/>
+      <w:r>
+        <w:rPr>
+          <w:rStyle w:val="Textoennegrita"/>
+          <w:rFonts w:ascii="inherit" w:eastAsia="Times New Roman" w:hAnsi="inherit"/>
+          <w:color w:val="444444"/>
+          <w:sz w:val="21"/>
+          <w:szCs w:val="21"/>
+          <w:bdr w:val="none" w:sz="0" w:space="0" w:color="auto" w:frame="1"/>
+        </w:rPr>
+        <w:t xml:space="preserve"> </w:t>
+      </w:r>
+      <w:proofErr w:type="spellStart"/>
+      <w:r>
+        <w:rPr>
+          <w:rStyle w:val="Textoennegrita"/>
+          <w:rFonts w:ascii="inherit" w:eastAsia="Times New Roman" w:hAnsi="inherit"/>
+          <w:color w:val="444444"/>
+          <w:sz w:val="21"/>
+          <w:szCs w:val="21"/>
+          <w:bdr w:val="none" w:sz="0" w:space="0" w:color="auto" w:frame="1"/>
+        </w:rPr>
+        <w:t>init</w:t>
+      </w:r>
+      <w:proofErr w:type="spellEnd"/>
+    </w:p>
+    <w:p>
+      <w:pPr>
+        <w:pStyle w:val="Prrafodelista"/>
+        <w:rPr>
+          <w:rStyle w:val="Textoennegrita"/>
+          <w:rFonts w:ascii="inherit" w:eastAsia="Times New Roman" w:hAnsi="inherit"/>
+          <w:b w:val="0"/>
+          <w:color w:val="444444"/>
+          <w:sz w:val="21"/>
+          <w:szCs w:val="21"/>
+          <w:bdr w:val="none" w:sz="0" w:space="0" w:color="auto" w:frame="1"/>
+          <w:lang w:val="es-ES"/>
+        </w:rPr>
+      </w:pPr>
+      <w:r>
+        <w:rPr>
+          <w:rStyle w:val="Textoennegrita"/>
+          <w:rFonts w:ascii="inherit" w:eastAsia="Times New Roman" w:hAnsi="inherit"/>
+          <w:b w:val="0"/>
+          <w:color w:val="444444"/>
+          <w:sz w:val="21"/>
+          <w:szCs w:val="21"/>
+          <w:bdr w:val="none" w:sz="0" w:space="0" w:color="auto" w:frame="1"/>
+          <w:lang w:val="es-ES"/>
+        </w:rPr>
+        <w:t xml:space="preserve">Podemos ejecutar ese comando para crear localmente un repositorio con GIT y así utilizar todo el funcionamiento que GIT ofrece.  Basta con estar ubicados dentro de la carpeta donde tenemos nuestro proyecto y ejecutar el comando.  Cuando agreguemos archivos y un </w:t>
+      </w:r>
+      <w:proofErr w:type="spellStart"/>
+      <w:r>
+        <w:rPr>
+          <w:rStyle w:val="Textoennegrita"/>
+          <w:rFonts w:ascii="inherit" w:eastAsia="Times New Roman" w:hAnsi="inherit"/>
+          <w:b w:val="0"/>
+          <w:color w:val="444444"/>
+          <w:sz w:val="21"/>
+          <w:szCs w:val="21"/>
+          <w:bdr w:val="none" w:sz="0" w:space="0" w:color="auto" w:frame="1"/>
+          <w:lang w:val="es-ES"/>
+        </w:rPr>
+        <w:t>commit</w:t>
+      </w:r>
+      <w:proofErr w:type="spellEnd"/>
+      <w:r>
+        <w:rPr>
+          <w:rStyle w:val="Textoennegrita"/>
+          <w:rFonts w:ascii="inherit" w:eastAsia="Times New Roman" w:hAnsi="inherit"/>
+          <w:b w:val="0"/>
+          <w:color w:val="444444"/>
+          <w:sz w:val="21"/>
+          <w:szCs w:val="21"/>
+          <w:bdr w:val="none" w:sz="0" w:space="0" w:color="auto" w:frame="1"/>
+          <w:lang w:val="es-ES"/>
+        </w:rPr>
+        <w:t xml:space="preserve">, se va a crear el </w:t>
+      </w:r>
+      <w:proofErr w:type="spellStart"/>
+      <w:r>
+        <w:rPr>
+          <w:rStyle w:val="Textoennegrita"/>
+          <w:rFonts w:ascii="inherit" w:eastAsia="Times New Roman" w:hAnsi="inherit"/>
+          <w:b w:val="0"/>
+          <w:color w:val="444444"/>
+          <w:sz w:val="21"/>
+          <w:szCs w:val="21"/>
+          <w:bdr w:val="none" w:sz="0" w:space="0" w:color="auto" w:frame="1"/>
+          <w:lang w:val="es-ES"/>
+        </w:rPr>
+        <w:t>branch</w:t>
+      </w:r>
+      <w:proofErr w:type="spellEnd"/>
+      <w:r>
+        <w:rPr>
+          <w:rStyle w:val="Textoennegrita"/>
+          <w:rFonts w:ascii="inherit" w:eastAsia="Times New Roman" w:hAnsi="inherit"/>
+          <w:b w:val="0"/>
+          <w:color w:val="444444"/>
+          <w:sz w:val="21"/>
+          <w:szCs w:val="21"/>
+          <w:bdr w:val="none" w:sz="0" w:space="0" w:color="auto" w:frame="1"/>
+          <w:lang w:val="es-ES"/>
+        </w:rPr>
+        <w:t xml:space="preserve"> master por defecto.</w:t>
       </w:r>
     </w:p>
     <w:p>
@@ -1138,16 +2292,29 @@
           <w:bdr w:val="none" w:sz="0" w:space="0" w:color="auto" w:frame="1"/>
         </w:rPr>
       </w:pPr>
-      <w:r>
-        <w:rPr>
-          <w:rStyle w:val="Textoennegrita"/>
-          <w:rFonts w:ascii="inherit" w:eastAsia="Times New Roman" w:hAnsi="inherit"/>
-          <w:color w:val="444444"/>
-          <w:sz w:val="21"/>
-          <w:szCs w:val="21"/>
-          <w:bdr w:val="none" w:sz="0" w:space="0" w:color="auto" w:frame="1"/>
-        </w:rPr>
-        <w:t>git add + path</w:t>
+      <w:proofErr w:type="spellStart"/>
+      <w:r>
+        <w:rPr>
+          <w:rStyle w:val="Textoennegrita"/>
+          <w:rFonts w:ascii="inherit" w:eastAsia="Times New Roman" w:hAnsi="inherit"/>
+          <w:color w:val="444444"/>
+          <w:sz w:val="21"/>
+          <w:szCs w:val="21"/>
+          <w:bdr w:val="none" w:sz="0" w:space="0" w:color="auto" w:frame="1"/>
+        </w:rPr>
+        <w:t>git</w:t>
+      </w:r>
+      <w:proofErr w:type="spellEnd"/>
+      <w:r>
+        <w:rPr>
+          <w:rStyle w:val="Textoennegrita"/>
+          <w:rFonts w:ascii="inherit" w:eastAsia="Times New Roman" w:hAnsi="inherit"/>
+          <w:color w:val="444444"/>
+          <w:sz w:val="21"/>
+          <w:szCs w:val="21"/>
+          <w:bdr w:val="none" w:sz="0" w:space="0" w:color="auto" w:frame="1"/>
+        </w:rPr>
+        <w:t xml:space="preserve"> add + path</w:t>
       </w:r>
     </w:p>
     <w:p>
@@ -1208,16 +2375,29 @@
           <w:bdr w:val="none" w:sz="0" w:space="0" w:color="auto" w:frame="1"/>
         </w:rPr>
       </w:pPr>
-      <w:r>
-        <w:rPr>
-          <w:rStyle w:val="Textoennegrita"/>
-          <w:rFonts w:ascii="inherit" w:eastAsia="Times New Roman" w:hAnsi="inherit"/>
-          <w:color w:val="444444"/>
-          <w:sz w:val="21"/>
-          <w:szCs w:val="21"/>
-          <w:bdr w:val="none" w:sz="0" w:space="0" w:color="auto" w:frame="1"/>
-        </w:rPr>
-        <w:t>git add -A</w:t>
+      <w:proofErr w:type="spellStart"/>
+      <w:r>
+        <w:rPr>
+          <w:rStyle w:val="Textoennegrita"/>
+          <w:rFonts w:ascii="inherit" w:eastAsia="Times New Roman" w:hAnsi="inherit"/>
+          <w:color w:val="444444"/>
+          <w:sz w:val="21"/>
+          <w:szCs w:val="21"/>
+          <w:bdr w:val="none" w:sz="0" w:space="0" w:color="auto" w:frame="1"/>
+        </w:rPr>
+        <w:t>git</w:t>
+      </w:r>
+      <w:proofErr w:type="spellEnd"/>
+      <w:r>
+        <w:rPr>
+          <w:rStyle w:val="Textoennegrita"/>
+          <w:rFonts w:ascii="inherit" w:eastAsia="Times New Roman" w:hAnsi="inherit"/>
+          <w:color w:val="444444"/>
+          <w:sz w:val="21"/>
+          <w:szCs w:val="21"/>
+          <w:bdr w:val="none" w:sz="0" w:space="0" w:color="auto" w:frame="1"/>
+        </w:rPr>
+        <w:t xml:space="preserve"> add -A</w:t>
       </w:r>
     </w:p>
     <w:p>
@@ -1277,44 +2457,122 @@
           <w:bdr w:val="none" w:sz="0" w:space="0" w:color="auto" w:frame="1"/>
         </w:rPr>
       </w:pPr>
-      <w:r>
-        <w:rPr>
-          <w:rStyle w:val="Textoennegrita"/>
-          <w:rFonts w:ascii="inherit" w:eastAsia="Times New Roman" w:hAnsi="inherit"/>
-          <w:color w:val="444444"/>
-          <w:sz w:val="21"/>
-          <w:szCs w:val="21"/>
-          <w:bdr w:val="none" w:sz="0" w:space="0" w:color="auto" w:frame="1"/>
-        </w:rPr>
-        <w:t>git commit -m "mensaje" + archivos</w:t>
-      </w:r>
-    </w:p>
-    <w:p>
-      <w:pPr>
-        <w:pStyle w:val="Prrafodelista"/>
-        <w:rPr>
-          <w:rStyle w:val="Textoennegrita"/>
-          <w:rFonts w:ascii="inherit" w:eastAsia="Times New Roman" w:hAnsi="inherit"/>
-          <w:b w:val="0"/>
-          <w:color w:val="444444"/>
-          <w:sz w:val="21"/>
-          <w:szCs w:val="21"/>
-          <w:bdr w:val="none" w:sz="0" w:space="0" w:color="auto" w:frame="1"/>
-          <w:lang w:val="es-ES"/>
-        </w:rPr>
-      </w:pPr>
-      <w:r>
-        <w:rPr>
-          <w:rStyle w:val="Textoennegrita"/>
-          <w:rFonts w:ascii="inherit" w:eastAsia="Times New Roman" w:hAnsi="inherit"/>
-          <w:b w:val="0"/>
-          <w:color w:val="444444"/>
-          <w:sz w:val="21"/>
-          <w:szCs w:val="21"/>
-          <w:bdr w:val="none" w:sz="0" w:space="0" w:color="auto" w:frame="1"/>
-          <w:lang w:val="es-ES"/>
-        </w:rPr>
-        <w:t>Hace commit a los archivos que indiquemos, de esta manera quedan guardados nuestras modificaciones.</w:t>
+      <w:proofErr w:type="spellStart"/>
+      <w:r>
+        <w:rPr>
+          <w:rStyle w:val="Textoennegrita"/>
+          <w:rFonts w:ascii="inherit" w:eastAsia="Times New Roman" w:hAnsi="inherit"/>
+          <w:color w:val="444444"/>
+          <w:sz w:val="21"/>
+          <w:szCs w:val="21"/>
+          <w:bdr w:val="none" w:sz="0" w:space="0" w:color="auto" w:frame="1"/>
+        </w:rPr>
+        <w:t>git</w:t>
+      </w:r>
+      <w:proofErr w:type="spellEnd"/>
+      <w:r>
+        <w:rPr>
+          <w:rStyle w:val="Textoennegrita"/>
+          <w:rFonts w:ascii="inherit" w:eastAsia="Times New Roman" w:hAnsi="inherit"/>
+          <w:color w:val="444444"/>
+          <w:sz w:val="21"/>
+          <w:szCs w:val="21"/>
+          <w:bdr w:val="none" w:sz="0" w:space="0" w:color="auto" w:frame="1"/>
+        </w:rPr>
+        <w:t xml:space="preserve"> commit -m "</w:t>
+      </w:r>
+      <w:proofErr w:type="spellStart"/>
+      <w:r>
+        <w:rPr>
+          <w:rStyle w:val="Textoennegrita"/>
+          <w:rFonts w:ascii="inherit" w:eastAsia="Times New Roman" w:hAnsi="inherit"/>
+          <w:color w:val="444444"/>
+          <w:sz w:val="21"/>
+          <w:szCs w:val="21"/>
+          <w:bdr w:val="none" w:sz="0" w:space="0" w:color="auto" w:frame="1"/>
+        </w:rPr>
+        <w:t>mensaje</w:t>
+      </w:r>
+      <w:proofErr w:type="spellEnd"/>
+      <w:r>
+        <w:rPr>
+          <w:rStyle w:val="Textoennegrita"/>
+          <w:rFonts w:ascii="inherit" w:eastAsia="Times New Roman" w:hAnsi="inherit"/>
+          <w:color w:val="444444"/>
+          <w:sz w:val="21"/>
+          <w:szCs w:val="21"/>
+          <w:bdr w:val="none" w:sz="0" w:space="0" w:color="auto" w:frame="1"/>
+        </w:rPr>
+        <w:t xml:space="preserve">" + </w:t>
+      </w:r>
+      <w:proofErr w:type="spellStart"/>
+      <w:r>
+        <w:rPr>
+          <w:rStyle w:val="Textoennegrita"/>
+          <w:rFonts w:ascii="inherit" w:eastAsia="Times New Roman" w:hAnsi="inherit"/>
+          <w:color w:val="444444"/>
+          <w:sz w:val="21"/>
+          <w:szCs w:val="21"/>
+          <w:bdr w:val="none" w:sz="0" w:space="0" w:color="auto" w:frame="1"/>
+        </w:rPr>
+        <w:t>archivos</w:t>
+      </w:r>
+      <w:proofErr w:type="spellEnd"/>
+    </w:p>
+    <w:p>
+      <w:pPr>
+        <w:pStyle w:val="Prrafodelista"/>
+        <w:rPr>
+          <w:rStyle w:val="Textoennegrita"/>
+          <w:rFonts w:ascii="inherit" w:eastAsia="Times New Roman" w:hAnsi="inherit"/>
+          <w:b w:val="0"/>
+          <w:color w:val="444444"/>
+          <w:sz w:val="21"/>
+          <w:szCs w:val="21"/>
+          <w:bdr w:val="none" w:sz="0" w:space="0" w:color="auto" w:frame="1"/>
+          <w:lang w:val="es-ES"/>
+        </w:rPr>
+      </w:pPr>
+      <w:r>
+        <w:rPr>
+          <w:rStyle w:val="Textoennegrita"/>
+          <w:rFonts w:ascii="inherit" w:eastAsia="Times New Roman" w:hAnsi="inherit"/>
+          <w:b w:val="0"/>
+          <w:color w:val="444444"/>
+          <w:sz w:val="21"/>
+          <w:szCs w:val="21"/>
+          <w:bdr w:val="none" w:sz="0" w:space="0" w:color="auto" w:frame="1"/>
+          <w:lang w:val="es-ES"/>
+        </w:rPr>
+        <w:t xml:space="preserve">Hace </w:t>
+      </w:r>
+      <w:proofErr w:type="spellStart"/>
+      <w:r>
+        <w:rPr>
+          <w:rStyle w:val="Textoennegrita"/>
+          <w:rFonts w:ascii="inherit" w:eastAsia="Times New Roman" w:hAnsi="inherit"/>
+          <w:b w:val="0"/>
+          <w:color w:val="444444"/>
+          <w:sz w:val="21"/>
+          <w:szCs w:val="21"/>
+          <w:bdr w:val="none" w:sz="0" w:space="0" w:color="auto" w:frame="1"/>
+          <w:lang w:val="es-ES"/>
+        </w:rPr>
+        <w:t>commit</w:t>
+      </w:r>
+      <w:proofErr w:type="spellEnd"/>
+      <w:r>
+        <w:rPr>
+          <w:rStyle w:val="Textoennegrita"/>
+          <w:rFonts w:ascii="inherit" w:eastAsia="Times New Roman" w:hAnsi="inherit"/>
+          <w:b w:val="0"/>
+          <w:color w:val="444444"/>
+          <w:sz w:val="21"/>
+          <w:szCs w:val="21"/>
+          <w:bdr w:val="none" w:sz="0" w:space="0" w:color="auto" w:frame="1"/>
+          <w:lang w:val="es-ES"/>
+        </w:rPr>
+        <w:t xml:space="preserve"> a los archivos que indiquemos, de esta manera quedan guardados nuestras modificaciones.</w:t>
       </w:r>
     </w:p>
     <w:p>
@@ -1347,44 +2605,110 @@
           <w:bdr w:val="none" w:sz="0" w:space="0" w:color="auto" w:frame="1"/>
         </w:rPr>
       </w:pPr>
-      <w:r>
-        <w:rPr>
-          <w:rStyle w:val="Textoennegrita"/>
-          <w:rFonts w:ascii="inherit" w:eastAsia="Times New Roman" w:hAnsi="inherit"/>
-          <w:color w:val="444444"/>
-          <w:sz w:val="21"/>
-          <w:szCs w:val="21"/>
-          <w:bdr w:val="none" w:sz="0" w:space="0" w:color="auto" w:frame="1"/>
-        </w:rPr>
-        <w:t>git commit -am "mensaje"</w:t>
-      </w:r>
-    </w:p>
-    <w:p>
-      <w:pPr>
-        <w:pStyle w:val="Prrafodelista"/>
-        <w:rPr>
-          <w:rStyle w:val="Textoennegrita"/>
-          <w:rFonts w:ascii="inherit" w:eastAsia="Times New Roman" w:hAnsi="inherit"/>
-          <w:b w:val="0"/>
-          <w:color w:val="444444"/>
-          <w:sz w:val="21"/>
-          <w:szCs w:val="21"/>
-          <w:bdr w:val="none" w:sz="0" w:space="0" w:color="auto" w:frame="1"/>
-          <w:lang w:val="es-ES"/>
-        </w:rPr>
-      </w:pPr>
-      <w:r>
-        <w:rPr>
-          <w:rStyle w:val="Textoennegrita"/>
-          <w:rFonts w:ascii="inherit" w:eastAsia="Times New Roman" w:hAnsi="inherit"/>
-          <w:b w:val="0"/>
-          <w:color w:val="444444"/>
-          <w:sz w:val="21"/>
-          <w:szCs w:val="21"/>
-          <w:bdr w:val="none" w:sz="0" w:space="0" w:color="auto" w:frame="1"/>
-          <w:lang w:val="es-ES"/>
-        </w:rPr>
-        <w:t>Hace commit de los archivos que han sido modificados y GIT los está siguiendo.</w:t>
+      <w:proofErr w:type="spellStart"/>
+      <w:r>
+        <w:rPr>
+          <w:rStyle w:val="Textoennegrita"/>
+          <w:rFonts w:ascii="inherit" w:eastAsia="Times New Roman" w:hAnsi="inherit"/>
+          <w:color w:val="444444"/>
+          <w:sz w:val="21"/>
+          <w:szCs w:val="21"/>
+          <w:bdr w:val="none" w:sz="0" w:space="0" w:color="auto" w:frame="1"/>
+        </w:rPr>
+        <w:lastRenderedPageBreak/>
+        <w:t>git</w:t>
+      </w:r>
+      <w:proofErr w:type="spellEnd"/>
+      <w:r>
+        <w:rPr>
+          <w:rStyle w:val="Textoennegrita"/>
+          <w:rFonts w:ascii="inherit" w:eastAsia="Times New Roman" w:hAnsi="inherit"/>
+          <w:color w:val="444444"/>
+          <w:sz w:val="21"/>
+          <w:szCs w:val="21"/>
+          <w:bdr w:val="none" w:sz="0" w:space="0" w:color="auto" w:frame="1"/>
+        </w:rPr>
+        <w:t xml:space="preserve"> commit -am "</w:t>
+      </w:r>
+      <w:proofErr w:type="spellStart"/>
+      <w:r>
+        <w:rPr>
+          <w:rStyle w:val="Textoennegrita"/>
+          <w:rFonts w:ascii="inherit" w:eastAsia="Times New Roman" w:hAnsi="inherit"/>
+          <w:color w:val="444444"/>
+          <w:sz w:val="21"/>
+          <w:szCs w:val="21"/>
+          <w:bdr w:val="none" w:sz="0" w:space="0" w:color="auto" w:frame="1"/>
+        </w:rPr>
+        <w:t>mensaje</w:t>
+      </w:r>
+      <w:proofErr w:type="spellEnd"/>
+      <w:r>
+        <w:rPr>
+          <w:rStyle w:val="Textoennegrita"/>
+          <w:rFonts w:ascii="inherit" w:eastAsia="Times New Roman" w:hAnsi="inherit"/>
+          <w:color w:val="444444"/>
+          <w:sz w:val="21"/>
+          <w:szCs w:val="21"/>
+          <w:bdr w:val="none" w:sz="0" w:space="0" w:color="auto" w:frame="1"/>
+        </w:rPr>
+        <w:t>"</w:t>
+      </w:r>
+    </w:p>
+    <w:p>
+      <w:pPr>
+        <w:pStyle w:val="Prrafodelista"/>
+        <w:rPr>
+          <w:rStyle w:val="Textoennegrita"/>
+          <w:rFonts w:ascii="inherit" w:eastAsia="Times New Roman" w:hAnsi="inherit"/>
+          <w:b w:val="0"/>
+          <w:color w:val="444444"/>
+          <w:sz w:val="21"/>
+          <w:szCs w:val="21"/>
+          <w:bdr w:val="none" w:sz="0" w:space="0" w:color="auto" w:frame="1"/>
+          <w:lang w:val="es-ES"/>
+        </w:rPr>
+      </w:pPr>
+      <w:r>
+        <w:rPr>
+          <w:rStyle w:val="Textoennegrita"/>
+          <w:rFonts w:ascii="inherit" w:eastAsia="Times New Roman" w:hAnsi="inherit"/>
+          <w:b w:val="0"/>
+          <w:color w:val="444444"/>
+          <w:sz w:val="21"/>
+          <w:szCs w:val="21"/>
+          <w:bdr w:val="none" w:sz="0" w:space="0" w:color="auto" w:frame="1"/>
+          <w:lang w:val="es-ES"/>
+        </w:rPr>
+        <w:t xml:space="preserve">Hace </w:t>
+      </w:r>
+      <w:proofErr w:type="spellStart"/>
+      <w:r>
+        <w:rPr>
+          <w:rStyle w:val="Textoennegrita"/>
+          <w:rFonts w:ascii="inherit" w:eastAsia="Times New Roman" w:hAnsi="inherit"/>
+          <w:b w:val="0"/>
+          <w:color w:val="444444"/>
+          <w:sz w:val="21"/>
+          <w:szCs w:val="21"/>
+          <w:bdr w:val="none" w:sz="0" w:space="0" w:color="auto" w:frame="1"/>
+          <w:lang w:val="es-ES"/>
+        </w:rPr>
+        <w:t>commit</w:t>
+      </w:r>
+      <w:proofErr w:type="spellEnd"/>
+      <w:r>
+        <w:rPr>
+          <w:rStyle w:val="Textoennegrita"/>
+          <w:rFonts w:ascii="inherit" w:eastAsia="Times New Roman" w:hAnsi="inherit"/>
+          <w:b w:val="0"/>
+          <w:color w:val="444444"/>
+          <w:sz w:val="21"/>
+          <w:szCs w:val="21"/>
+          <w:bdr w:val="none" w:sz="0" w:space="0" w:color="auto" w:frame="1"/>
+          <w:lang w:val="es-ES"/>
+        </w:rPr>
+        <w:t xml:space="preserve"> de los archivos que han sido modificados y GIT los está siguiendo.</w:t>
       </w:r>
     </w:p>
     <w:p>
@@ -1417,44 +2741,182 @@
           <w:bdr w:val="none" w:sz="0" w:space="0" w:color="auto" w:frame="1"/>
         </w:rPr>
       </w:pPr>
-      <w:r>
-        <w:rPr>
-          <w:rStyle w:val="Textoennegrita"/>
-          <w:rFonts w:ascii="inherit" w:eastAsia="Times New Roman" w:hAnsi="inherit"/>
-          <w:color w:val="444444"/>
-          <w:sz w:val="21"/>
-          <w:szCs w:val="21"/>
-          <w:bdr w:val="none" w:sz="0" w:space="0" w:color="auto" w:frame="1"/>
-        </w:rPr>
-        <w:t>git checkout -b NombreDeBranch</w:t>
-      </w:r>
-    </w:p>
-    <w:p>
-      <w:pPr>
-        <w:pStyle w:val="Prrafodelista"/>
-        <w:rPr>
-          <w:rStyle w:val="Textoennegrita"/>
-          <w:rFonts w:ascii="inherit" w:eastAsia="Times New Roman" w:hAnsi="inherit"/>
-          <w:b w:val="0"/>
-          <w:color w:val="444444"/>
-          <w:sz w:val="21"/>
-          <w:szCs w:val="21"/>
-          <w:bdr w:val="none" w:sz="0" w:space="0" w:color="auto" w:frame="1"/>
-          <w:lang w:val="es-ES"/>
-        </w:rPr>
-      </w:pPr>
-      <w:r>
-        <w:rPr>
-          <w:rStyle w:val="Textoennegrita"/>
-          <w:rFonts w:ascii="inherit" w:eastAsia="Times New Roman" w:hAnsi="inherit"/>
-          <w:b w:val="0"/>
-          <w:color w:val="444444"/>
-          <w:sz w:val="21"/>
-          <w:szCs w:val="21"/>
-          <w:bdr w:val="none" w:sz="0" w:space="0" w:color="auto" w:frame="1"/>
-          <w:lang w:val="es-ES"/>
-        </w:rPr>
-        <w:t>Crea un nuevo branch y automaticamente GIT se cambia al branch creado, clonando el branch desde donde ejecutamos el comando.</w:t>
+      <w:proofErr w:type="spellStart"/>
+      <w:r>
+        <w:rPr>
+          <w:rStyle w:val="Textoennegrita"/>
+          <w:rFonts w:ascii="inherit" w:eastAsia="Times New Roman" w:hAnsi="inherit"/>
+          <w:color w:val="444444"/>
+          <w:sz w:val="21"/>
+          <w:szCs w:val="21"/>
+          <w:bdr w:val="none" w:sz="0" w:space="0" w:color="auto" w:frame="1"/>
+        </w:rPr>
+        <w:t>git</w:t>
+      </w:r>
+      <w:proofErr w:type="spellEnd"/>
+      <w:r>
+        <w:rPr>
+          <w:rStyle w:val="Textoennegrita"/>
+          <w:rFonts w:ascii="inherit" w:eastAsia="Times New Roman" w:hAnsi="inherit"/>
+          <w:color w:val="444444"/>
+          <w:sz w:val="21"/>
+          <w:szCs w:val="21"/>
+          <w:bdr w:val="none" w:sz="0" w:space="0" w:color="auto" w:frame="1"/>
+        </w:rPr>
+        <w:t xml:space="preserve"> checkout -b </w:t>
+      </w:r>
+      <w:proofErr w:type="spellStart"/>
+      <w:r>
+        <w:rPr>
+          <w:rStyle w:val="Textoennegrita"/>
+          <w:rFonts w:ascii="inherit" w:eastAsia="Times New Roman" w:hAnsi="inherit"/>
+          <w:color w:val="444444"/>
+          <w:sz w:val="21"/>
+          <w:szCs w:val="21"/>
+          <w:bdr w:val="none" w:sz="0" w:space="0" w:color="auto" w:frame="1"/>
+        </w:rPr>
+        <w:t>NombreDeBranch</w:t>
+      </w:r>
+      <w:proofErr w:type="spellEnd"/>
+    </w:p>
+    <w:p>
+      <w:pPr>
+        <w:pStyle w:val="Prrafodelista"/>
+        <w:rPr>
+          <w:rStyle w:val="Textoennegrita"/>
+          <w:rFonts w:ascii="inherit" w:eastAsia="Times New Roman" w:hAnsi="inherit"/>
+          <w:b w:val="0"/>
+          <w:color w:val="444444"/>
+          <w:sz w:val="21"/>
+          <w:szCs w:val="21"/>
+          <w:bdr w:val="none" w:sz="0" w:space="0" w:color="auto" w:frame="1"/>
+          <w:lang w:val="es-ES"/>
+        </w:rPr>
+      </w:pPr>
+      <w:r>
+        <w:rPr>
+          <w:rStyle w:val="Textoennegrita"/>
+          <w:rFonts w:ascii="inherit" w:eastAsia="Times New Roman" w:hAnsi="inherit"/>
+          <w:b w:val="0"/>
+          <w:color w:val="444444"/>
+          <w:sz w:val="21"/>
+          <w:szCs w:val="21"/>
+          <w:bdr w:val="none" w:sz="0" w:space="0" w:color="auto" w:frame="1"/>
+          <w:lang w:val="es-ES"/>
+        </w:rPr>
+        <w:t xml:space="preserve">Crea un nuevo </w:t>
+      </w:r>
+      <w:proofErr w:type="spellStart"/>
+      <w:r>
+        <w:rPr>
+          <w:rStyle w:val="Textoennegrita"/>
+          <w:rFonts w:ascii="inherit" w:eastAsia="Times New Roman" w:hAnsi="inherit"/>
+          <w:b w:val="0"/>
+          <w:color w:val="444444"/>
+          <w:sz w:val="21"/>
+          <w:szCs w:val="21"/>
+          <w:bdr w:val="none" w:sz="0" w:space="0" w:color="auto" w:frame="1"/>
+          <w:lang w:val="es-ES"/>
+        </w:rPr>
+        <w:t>branch</w:t>
+      </w:r>
+      <w:proofErr w:type="spellEnd"/>
+      <w:r>
+        <w:rPr>
+          <w:rStyle w:val="Textoennegrita"/>
+          <w:rFonts w:ascii="inherit" w:eastAsia="Times New Roman" w:hAnsi="inherit"/>
+          <w:b w:val="0"/>
+          <w:color w:val="444444"/>
+          <w:sz w:val="21"/>
+          <w:szCs w:val="21"/>
+          <w:bdr w:val="none" w:sz="0" w:space="0" w:color="auto" w:frame="1"/>
+          <w:lang w:val="es-ES"/>
+        </w:rPr>
+        <w:t xml:space="preserve"> y </w:t>
+      </w:r>
+      <w:proofErr w:type="spellStart"/>
+      <w:r>
+        <w:rPr>
+          <w:rStyle w:val="Textoennegrita"/>
+          <w:rFonts w:ascii="inherit" w:eastAsia="Times New Roman" w:hAnsi="inherit"/>
+          <w:b w:val="0"/>
+          <w:color w:val="444444"/>
+          <w:sz w:val="21"/>
+          <w:szCs w:val="21"/>
+          <w:bdr w:val="none" w:sz="0" w:space="0" w:color="auto" w:frame="1"/>
+          <w:lang w:val="es-ES"/>
+        </w:rPr>
+        <w:t>automaticamente</w:t>
+      </w:r>
+      <w:proofErr w:type="spellEnd"/>
+      <w:r>
+        <w:rPr>
+          <w:rStyle w:val="Textoennegrita"/>
+          <w:rFonts w:ascii="inherit" w:eastAsia="Times New Roman" w:hAnsi="inherit"/>
+          <w:b w:val="0"/>
+          <w:color w:val="444444"/>
+          <w:sz w:val="21"/>
+          <w:szCs w:val="21"/>
+          <w:bdr w:val="none" w:sz="0" w:space="0" w:color="auto" w:frame="1"/>
+          <w:lang w:val="es-ES"/>
+        </w:rPr>
+        <w:t xml:space="preserve"> GIT se cambia al </w:t>
+      </w:r>
+      <w:proofErr w:type="spellStart"/>
+      <w:r>
+        <w:rPr>
+          <w:rStyle w:val="Textoennegrita"/>
+          <w:rFonts w:ascii="inherit" w:eastAsia="Times New Roman" w:hAnsi="inherit"/>
+          <w:b w:val="0"/>
+          <w:color w:val="444444"/>
+          <w:sz w:val="21"/>
+          <w:szCs w:val="21"/>
+          <w:bdr w:val="none" w:sz="0" w:space="0" w:color="auto" w:frame="1"/>
+          <w:lang w:val="es-ES"/>
+        </w:rPr>
+        <w:t>branch</w:t>
+      </w:r>
+      <w:proofErr w:type="spellEnd"/>
+      <w:r>
+        <w:rPr>
+          <w:rStyle w:val="Textoennegrita"/>
+          <w:rFonts w:ascii="inherit" w:eastAsia="Times New Roman" w:hAnsi="inherit"/>
+          <w:b w:val="0"/>
+          <w:color w:val="444444"/>
+          <w:sz w:val="21"/>
+          <w:szCs w:val="21"/>
+          <w:bdr w:val="none" w:sz="0" w:space="0" w:color="auto" w:frame="1"/>
+          <w:lang w:val="es-ES"/>
+        </w:rPr>
+        <w:t xml:space="preserve"> creado, clonando el </w:t>
+      </w:r>
+      <w:proofErr w:type="spellStart"/>
+      <w:r>
+        <w:rPr>
+          <w:rStyle w:val="Textoennegrita"/>
+          <w:rFonts w:ascii="inherit" w:eastAsia="Times New Roman" w:hAnsi="inherit"/>
+          <w:b w:val="0"/>
+          <w:color w:val="444444"/>
+          <w:sz w:val="21"/>
+          <w:szCs w:val="21"/>
+          <w:bdr w:val="none" w:sz="0" w:space="0" w:color="auto" w:frame="1"/>
+          <w:lang w:val="es-ES"/>
+        </w:rPr>
+        <w:t>branch</w:t>
+      </w:r>
+      <w:proofErr w:type="spellEnd"/>
+      <w:r>
+        <w:rPr>
+          <w:rStyle w:val="Textoennegrita"/>
+          <w:rFonts w:ascii="inherit" w:eastAsia="Times New Roman" w:hAnsi="inherit"/>
+          <w:b w:val="0"/>
+          <w:color w:val="444444"/>
+          <w:sz w:val="21"/>
+          <w:szCs w:val="21"/>
+          <w:bdr w:val="none" w:sz="0" w:space="0" w:color="auto" w:frame="1"/>
+          <w:lang w:val="es-ES"/>
+        </w:rPr>
+        <w:t xml:space="preserve"> desde donde ejecutamos el comando.</w:t>
       </w:r>
     </w:p>
     <w:p>
@@ -1487,44 +2949,85 @@
           <w:bdr w:val="none" w:sz="0" w:space="0" w:color="auto" w:frame="1"/>
         </w:rPr>
       </w:pPr>
-      <w:r>
-        <w:rPr>
-          <w:rStyle w:val="Textoennegrita"/>
-          <w:rFonts w:ascii="inherit" w:eastAsia="Times New Roman" w:hAnsi="inherit"/>
-          <w:color w:val="444444"/>
-          <w:sz w:val="21"/>
-          <w:szCs w:val="21"/>
-          <w:bdr w:val="none" w:sz="0" w:space="0" w:color="auto" w:frame="1"/>
-        </w:rPr>
-        <w:t>git branch</w:t>
-      </w:r>
-    </w:p>
-    <w:p>
-      <w:pPr>
-        <w:pStyle w:val="Prrafodelista"/>
-        <w:rPr>
-          <w:rStyle w:val="Textoennegrita"/>
-          <w:rFonts w:ascii="inherit" w:eastAsia="Times New Roman" w:hAnsi="inherit"/>
-          <w:b w:val="0"/>
-          <w:color w:val="444444"/>
-          <w:sz w:val="21"/>
-          <w:szCs w:val="21"/>
-          <w:bdr w:val="none" w:sz="0" w:space="0" w:color="auto" w:frame="1"/>
-          <w:lang w:val="es-ES"/>
-        </w:rPr>
-      </w:pPr>
-      <w:r>
-        <w:rPr>
-          <w:rStyle w:val="Textoennegrita"/>
-          <w:rFonts w:ascii="inherit" w:eastAsia="Times New Roman" w:hAnsi="inherit"/>
-          <w:b w:val="0"/>
-          <w:color w:val="444444"/>
-          <w:sz w:val="21"/>
-          <w:szCs w:val="21"/>
-          <w:bdr w:val="none" w:sz="0" w:space="0" w:color="auto" w:frame="1"/>
-          <w:lang w:val="es-ES"/>
-        </w:rPr>
-        <w:t>Nos muestra una lista de los branches que existen en nuestro repositorio.</w:t>
+      <w:proofErr w:type="spellStart"/>
+      <w:r>
+        <w:rPr>
+          <w:rStyle w:val="Textoennegrita"/>
+          <w:rFonts w:ascii="inherit" w:eastAsia="Times New Roman" w:hAnsi="inherit"/>
+          <w:color w:val="444444"/>
+          <w:sz w:val="21"/>
+          <w:szCs w:val="21"/>
+          <w:bdr w:val="none" w:sz="0" w:space="0" w:color="auto" w:frame="1"/>
+        </w:rPr>
+        <w:t>git</w:t>
+      </w:r>
+      <w:proofErr w:type="spellEnd"/>
+      <w:r>
+        <w:rPr>
+          <w:rStyle w:val="Textoennegrita"/>
+          <w:rFonts w:ascii="inherit" w:eastAsia="Times New Roman" w:hAnsi="inherit"/>
+          <w:color w:val="444444"/>
+          <w:sz w:val="21"/>
+          <w:szCs w:val="21"/>
+          <w:bdr w:val="none" w:sz="0" w:space="0" w:color="auto" w:frame="1"/>
+        </w:rPr>
+        <w:t xml:space="preserve"> branch</w:t>
+      </w:r>
+    </w:p>
+    <w:p>
+      <w:pPr>
+        <w:pStyle w:val="Prrafodelista"/>
+        <w:rPr>
+          <w:rStyle w:val="Textoennegrita"/>
+          <w:rFonts w:ascii="inherit" w:eastAsia="Times New Roman" w:hAnsi="inherit"/>
+          <w:b w:val="0"/>
+          <w:color w:val="444444"/>
+          <w:sz w:val="21"/>
+          <w:szCs w:val="21"/>
+          <w:bdr w:val="none" w:sz="0" w:space="0" w:color="auto" w:frame="1"/>
+          <w:lang w:val="es-ES"/>
+        </w:rPr>
+      </w:pPr>
+      <w:r>
+        <w:rPr>
+          <w:rStyle w:val="Textoennegrita"/>
+          <w:rFonts w:ascii="inherit" w:eastAsia="Times New Roman" w:hAnsi="inherit"/>
+          <w:b w:val="0"/>
+          <w:color w:val="444444"/>
+          <w:sz w:val="21"/>
+          <w:szCs w:val="21"/>
+          <w:bdr w:val="none" w:sz="0" w:space="0" w:color="auto" w:frame="1"/>
+          <w:lang w:val="es-ES"/>
+        </w:rPr>
+        <w:t xml:space="preserve">Nos muestra una lista de los </w:t>
+      </w:r>
+      <w:proofErr w:type="spellStart"/>
+      <w:r>
+        <w:rPr>
+          <w:rStyle w:val="Textoennegrita"/>
+          <w:rFonts w:ascii="inherit" w:eastAsia="Times New Roman" w:hAnsi="inherit"/>
+          <w:b w:val="0"/>
+          <w:color w:val="444444"/>
+          <w:sz w:val="21"/>
+          <w:szCs w:val="21"/>
+          <w:bdr w:val="none" w:sz="0" w:space="0" w:color="auto" w:frame="1"/>
+          <w:lang w:val="es-ES"/>
+        </w:rPr>
+        <w:t>branches</w:t>
+      </w:r>
+      <w:proofErr w:type="spellEnd"/>
+      <w:r>
+        <w:rPr>
+          <w:rStyle w:val="Textoennegrita"/>
+          <w:rFonts w:ascii="inherit" w:eastAsia="Times New Roman" w:hAnsi="inherit"/>
+          <w:b w:val="0"/>
+          <w:color w:val="444444"/>
+          <w:sz w:val="21"/>
+          <w:szCs w:val="21"/>
+          <w:bdr w:val="none" w:sz="0" w:space="0" w:color="auto" w:frame="1"/>
+          <w:lang w:val="es-ES"/>
+        </w:rPr>
+        <w:t xml:space="preserve"> que existen en nuestro repositorio.</w:t>
       </w:r>
     </w:p>
     <w:p>
@@ -1557,44 +3060,126 @@
           <w:bdr w:val="none" w:sz="0" w:space="0" w:color="auto" w:frame="1"/>
         </w:rPr>
       </w:pPr>
-      <w:r>
-        <w:rPr>
-          <w:rStyle w:val="Textoennegrita"/>
-          <w:rFonts w:ascii="inherit" w:eastAsia="Times New Roman" w:hAnsi="inherit"/>
-          <w:color w:val="444444"/>
-          <w:sz w:val="21"/>
-          <w:szCs w:val="21"/>
-          <w:bdr w:val="none" w:sz="0" w:space="0" w:color="auto" w:frame="1"/>
-        </w:rPr>
-        <w:t>git checkout NombreDeBranch</w:t>
-      </w:r>
-    </w:p>
-    <w:p>
-      <w:pPr>
-        <w:pStyle w:val="Prrafodelista"/>
-        <w:rPr>
-          <w:rStyle w:val="Textoennegrita"/>
-          <w:rFonts w:ascii="inherit" w:eastAsia="Times New Roman" w:hAnsi="inherit"/>
-          <w:b w:val="0"/>
-          <w:color w:val="444444"/>
-          <w:sz w:val="21"/>
-          <w:szCs w:val="21"/>
-          <w:bdr w:val="none" w:sz="0" w:space="0" w:color="auto" w:frame="1"/>
-          <w:lang w:val="es-ES"/>
-        </w:rPr>
-      </w:pPr>
-      <w:r>
-        <w:rPr>
-          <w:rStyle w:val="Textoennegrita"/>
-          <w:rFonts w:ascii="inherit" w:eastAsia="Times New Roman" w:hAnsi="inherit"/>
-          <w:b w:val="0"/>
-          <w:color w:val="444444"/>
-          <w:sz w:val="21"/>
-          <w:szCs w:val="21"/>
-          <w:bdr w:val="none" w:sz="0" w:space="0" w:color="auto" w:frame="1"/>
-          <w:lang w:val="es-ES"/>
-        </w:rPr>
-        <w:t>Sirve para moverse entre branches, en este caso vamos al branch que indicamos en el comando.</w:t>
+      <w:proofErr w:type="spellStart"/>
+      <w:r>
+        <w:rPr>
+          <w:rStyle w:val="Textoennegrita"/>
+          <w:rFonts w:ascii="inherit" w:eastAsia="Times New Roman" w:hAnsi="inherit"/>
+          <w:color w:val="444444"/>
+          <w:sz w:val="21"/>
+          <w:szCs w:val="21"/>
+          <w:bdr w:val="none" w:sz="0" w:space="0" w:color="auto" w:frame="1"/>
+        </w:rPr>
+        <w:t>git</w:t>
+      </w:r>
+      <w:proofErr w:type="spellEnd"/>
+      <w:r>
+        <w:rPr>
+          <w:rStyle w:val="Textoennegrita"/>
+          <w:rFonts w:ascii="inherit" w:eastAsia="Times New Roman" w:hAnsi="inherit"/>
+          <w:color w:val="444444"/>
+          <w:sz w:val="21"/>
+          <w:szCs w:val="21"/>
+          <w:bdr w:val="none" w:sz="0" w:space="0" w:color="auto" w:frame="1"/>
+        </w:rPr>
+        <w:t xml:space="preserve"> checkout </w:t>
+      </w:r>
+      <w:proofErr w:type="spellStart"/>
+      <w:r>
+        <w:rPr>
+          <w:rStyle w:val="Textoennegrita"/>
+          <w:rFonts w:ascii="inherit" w:eastAsia="Times New Roman" w:hAnsi="inherit"/>
+          <w:color w:val="444444"/>
+          <w:sz w:val="21"/>
+          <w:szCs w:val="21"/>
+          <w:bdr w:val="none" w:sz="0" w:space="0" w:color="auto" w:frame="1"/>
+        </w:rPr>
+        <w:t>NombreDeBranch</w:t>
+      </w:r>
+      <w:proofErr w:type="spellEnd"/>
+    </w:p>
+    <w:p>
+      <w:pPr>
+        <w:pStyle w:val="Prrafodelista"/>
+        <w:rPr>
+          <w:rStyle w:val="Textoennegrita"/>
+          <w:rFonts w:ascii="inherit" w:eastAsia="Times New Roman" w:hAnsi="inherit"/>
+          <w:b w:val="0"/>
+          <w:color w:val="444444"/>
+          <w:sz w:val="21"/>
+          <w:szCs w:val="21"/>
+          <w:bdr w:val="none" w:sz="0" w:space="0" w:color="auto" w:frame="1"/>
+          <w:lang w:val="es-ES"/>
+        </w:rPr>
+      </w:pPr>
+      <w:r>
+        <w:rPr>
+          <w:rStyle w:val="Textoennegrita"/>
+          <w:rFonts w:ascii="inherit" w:eastAsia="Times New Roman" w:hAnsi="inherit"/>
+          <w:b w:val="0"/>
+          <w:color w:val="444444"/>
+          <w:sz w:val="21"/>
+          <w:szCs w:val="21"/>
+          <w:bdr w:val="none" w:sz="0" w:space="0" w:color="auto" w:frame="1"/>
+          <w:lang w:val="es-ES"/>
+        </w:rPr>
+        <w:t xml:space="preserve">Sirve para moverse entre </w:t>
+      </w:r>
+      <w:proofErr w:type="spellStart"/>
+      <w:r>
+        <w:rPr>
+          <w:rStyle w:val="Textoennegrita"/>
+          <w:rFonts w:ascii="inherit" w:eastAsia="Times New Roman" w:hAnsi="inherit"/>
+          <w:b w:val="0"/>
+          <w:color w:val="444444"/>
+          <w:sz w:val="21"/>
+          <w:szCs w:val="21"/>
+          <w:bdr w:val="none" w:sz="0" w:space="0" w:color="auto" w:frame="1"/>
+          <w:lang w:val="es-ES"/>
+        </w:rPr>
+        <w:t>branches</w:t>
+      </w:r>
+      <w:proofErr w:type="spellEnd"/>
+      <w:r>
+        <w:rPr>
+          <w:rStyle w:val="Textoennegrita"/>
+          <w:rFonts w:ascii="inherit" w:eastAsia="Times New Roman" w:hAnsi="inherit"/>
+          <w:b w:val="0"/>
+          <w:color w:val="444444"/>
+          <w:sz w:val="21"/>
+          <w:szCs w:val="21"/>
+          <w:bdr w:val="none" w:sz="0" w:space="0" w:color="auto" w:frame="1"/>
+          <w:lang w:val="es-ES"/>
+        </w:rPr>
+        <w:t xml:space="preserve">, en este caso vamos al </w:t>
+      </w:r>
+      <w:proofErr w:type="spellStart"/>
+      <w:r>
+        <w:rPr>
+          <w:rStyle w:val="Textoennegrita"/>
+          <w:rFonts w:ascii="inherit" w:eastAsia="Times New Roman" w:hAnsi="inherit"/>
+          <w:b w:val="0"/>
+          <w:color w:val="444444"/>
+          <w:sz w:val="21"/>
+          <w:szCs w:val="21"/>
+          <w:bdr w:val="none" w:sz="0" w:space="0" w:color="auto" w:frame="1"/>
+          <w:lang w:val="es-ES"/>
+        </w:rPr>
+        <w:t>branch</w:t>
+      </w:r>
+      <w:proofErr w:type="spellEnd"/>
+      <w:r>
+        <w:rPr>
+          <w:rStyle w:val="Textoennegrita"/>
+          <w:rFonts w:ascii="inherit" w:eastAsia="Times New Roman" w:hAnsi="inherit"/>
+          <w:b w:val="0"/>
+          <w:color w:val="444444"/>
+          <w:sz w:val="21"/>
+          <w:szCs w:val="21"/>
+          <w:bdr w:val="none" w:sz="0" w:space="0" w:color="auto" w:frame="1"/>
+          <w:lang w:val="es-ES"/>
+        </w:rPr>
+        <w:t xml:space="preserve"> que indicamos en el comando.</w:t>
       </w:r>
     </w:p>
     <w:p>
@@ -1627,44 +3212,238 @@
           <w:bdr w:val="none" w:sz="0" w:space="0" w:color="auto" w:frame="1"/>
         </w:rPr>
       </w:pPr>
-      <w:r>
-        <w:rPr>
-          <w:rStyle w:val="Textoennegrita"/>
-          <w:rFonts w:ascii="inherit" w:eastAsia="Times New Roman" w:hAnsi="inherit"/>
-          <w:color w:val="444444"/>
-          <w:sz w:val="21"/>
-          <w:szCs w:val="21"/>
-          <w:bdr w:val="none" w:sz="0" w:space="0" w:color="auto" w:frame="1"/>
-        </w:rPr>
-        <w:t>git merge NombreDeBranch</w:t>
-      </w:r>
-    </w:p>
-    <w:p>
-      <w:pPr>
-        <w:pStyle w:val="Prrafodelista"/>
-        <w:rPr>
-          <w:rStyle w:val="Textoennegrita"/>
-          <w:rFonts w:ascii="inherit" w:eastAsia="Times New Roman" w:hAnsi="inherit"/>
-          <w:b w:val="0"/>
-          <w:color w:val="444444"/>
-          <w:sz w:val="21"/>
-          <w:szCs w:val="21"/>
-          <w:bdr w:val="none" w:sz="0" w:space="0" w:color="auto" w:frame="1"/>
-          <w:lang w:val="es-ES"/>
-        </w:rPr>
-      </w:pPr>
-      <w:r>
-        <w:rPr>
-          <w:rStyle w:val="Textoennegrita"/>
-          <w:rFonts w:ascii="inherit" w:eastAsia="Times New Roman" w:hAnsi="inherit"/>
-          <w:b w:val="0"/>
-          <w:color w:val="444444"/>
-          <w:sz w:val="21"/>
-          <w:szCs w:val="21"/>
-          <w:bdr w:val="none" w:sz="0" w:space="0" w:color="auto" w:frame="1"/>
-          <w:lang w:val="es-ES"/>
-        </w:rPr>
-        <w:t>Hace un merge entre dos branches, en este caso la dirección del merge sería entre el branch que indiquemos en el comando, y el branch donde estémos ubicados.</w:t>
+      <w:proofErr w:type="spellStart"/>
+      <w:r>
+        <w:rPr>
+          <w:rStyle w:val="Textoennegrita"/>
+          <w:rFonts w:ascii="inherit" w:eastAsia="Times New Roman" w:hAnsi="inherit"/>
+          <w:color w:val="444444"/>
+          <w:sz w:val="21"/>
+          <w:szCs w:val="21"/>
+          <w:bdr w:val="none" w:sz="0" w:space="0" w:color="auto" w:frame="1"/>
+        </w:rPr>
+        <w:t>git</w:t>
+      </w:r>
+      <w:proofErr w:type="spellEnd"/>
+      <w:r>
+        <w:rPr>
+          <w:rStyle w:val="Textoennegrita"/>
+          <w:rFonts w:ascii="inherit" w:eastAsia="Times New Roman" w:hAnsi="inherit"/>
+          <w:color w:val="444444"/>
+          <w:sz w:val="21"/>
+          <w:szCs w:val="21"/>
+          <w:bdr w:val="none" w:sz="0" w:space="0" w:color="auto" w:frame="1"/>
+        </w:rPr>
+        <w:t xml:space="preserve"> merge </w:t>
+      </w:r>
+      <w:proofErr w:type="spellStart"/>
+      <w:r>
+        <w:rPr>
+          <w:rStyle w:val="Textoennegrita"/>
+          <w:rFonts w:ascii="inherit" w:eastAsia="Times New Roman" w:hAnsi="inherit"/>
+          <w:color w:val="444444"/>
+          <w:sz w:val="21"/>
+          <w:szCs w:val="21"/>
+          <w:bdr w:val="none" w:sz="0" w:space="0" w:color="auto" w:frame="1"/>
+        </w:rPr>
+        <w:t>NombreDeBranch</w:t>
+      </w:r>
+      <w:proofErr w:type="spellEnd"/>
+    </w:p>
+    <w:p>
+      <w:pPr>
+        <w:pStyle w:val="Prrafodelista"/>
+        <w:rPr>
+          <w:rStyle w:val="Textoennegrita"/>
+          <w:rFonts w:ascii="inherit" w:eastAsia="Times New Roman" w:hAnsi="inherit"/>
+          <w:b w:val="0"/>
+          <w:color w:val="444444"/>
+          <w:sz w:val="21"/>
+          <w:szCs w:val="21"/>
+          <w:bdr w:val="none" w:sz="0" w:space="0" w:color="auto" w:frame="1"/>
+          <w:lang w:val="es-ES"/>
+        </w:rPr>
+      </w:pPr>
+      <w:r>
+        <w:rPr>
+          <w:rStyle w:val="Textoennegrita"/>
+          <w:rFonts w:ascii="inherit" w:eastAsia="Times New Roman" w:hAnsi="inherit"/>
+          <w:b w:val="0"/>
+          <w:color w:val="444444"/>
+          <w:sz w:val="21"/>
+          <w:szCs w:val="21"/>
+          <w:bdr w:val="none" w:sz="0" w:space="0" w:color="auto" w:frame="1"/>
+          <w:lang w:val="es-ES"/>
+        </w:rPr>
+        <w:t xml:space="preserve">Hace un </w:t>
+      </w:r>
+      <w:proofErr w:type="spellStart"/>
+      <w:r>
+        <w:rPr>
+          <w:rStyle w:val="Textoennegrita"/>
+          <w:rFonts w:ascii="inherit" w:eastAsia="Times New Roman" w:hAnsi="inherit"/>
+          <w:b w:val="0"/>
+          <w:color w:val="444444"/>
+          <w:sz w:val="21"/>
+          <w:szCs w:val="21"/>
+          <w:bdr w:val="none" w:sz="0" w:space="0" w:color="auto" w:frame="1"/>
+          <w:lang w:val="es-ES"/>
+        </w:rPr>
+        <w:t>merge</w:t>
+      </w:r>
+      <w:proofErr w:type="spellEnd"/>
+      <w:r>
+        <w:rPr>
+          <w:rStyle w:val="Textoennegrita"/>
+          <w:rFonts w:ascii="inherit" w:eastAsia="Times New Roman" w:hAnsi="inherit"/>
+          <w:b w:val="0"/>
+          <w:color w:val="444444"/>
+          <w:sz w:val="21"/>
+          <w:szCs w:val="21"/>
+          <w:bdr w:val="none" w:sz="0" w:space="0" w:color="auto" w:frame="1"/>
+          <w:lang w:val="es-ES"/>
+        </w:rPr>
+        <w:t xml:space="preserve"> entre dos </w:t>
+      </w:r>
+      <w:proofErr w:type="spellStart"/>
+      <w:r>
+        <w:rPr>
+          <w:rStyle w:val="Textoennegrita"/>
+          <w:rFonts w:ascii="inherit" w:eastAsia="Times New Roman" w:hAnsi="inherit"/>
+          <w:b w:val="0"/>
+          <w:color w:val="444444"/>
+          <w:sz w:val="21"/>
+          <w:szCs w:val="21"/>
+          <w:bdr w:val="none" w:sz="0" w:space="0" w:color="auto" w:frame="1"/>
+          <w:lang w:val="es-ES"/>
+        </w:rPr>
+        <w:t>branches</w:t>
+      </w:r>
+      <w:proofErr w:type="spellEnd"/>
+      <w:r>
+        <w:rPr>
+          <w:rStyle w:val="Textoennegrita"/>
+          <w:rFonts w:ascii="inherit" w:eastAsia="Times New Roman" w:hAnsi="inherit"/>
+          <w:b w:val="0"/>
+          <w:color w:val="444444"/>
+          <w:sz w:val="21"/>
+          <w:szCs w:val="21"/>
+          <w:bdr w:val="none" w:sz="0" w:space="0" w:color="auto" w:frame="1"/>
+          <w:lang w:val="es-ES"/>
+        </w:rPr>
+        <w:t xml:space="preserve">, en este caso la dirección del </w:t>
+      </w:r>
+      <w:proofErr w:type="spellStart"/>
+      <w:r>
+        <w:rPr>
+          <w:rStyle w:val="Textoennegrita"/>
+          <w:rFonts w:ascii="inherit" w:eastAsia="Times New Roman" w:hAnsi="inherit"/>
+          <w:b w:val="0"/>
+          <w:color w:val="444444"/>
+          <w:sz w:val="21"/>
+          <w:szCs w:val="21"/>
+          <w:bdr w:val="none" w:sz="0" w:space="0" w:color="auto" w:frame="1"/>
+          <w:lang w:val="es-ES"/>
+        </w:rPr>
+        <w:t>merge</w:t>
+      </w:r>
+      <w:proofErr w:type="spellEnd"/>
+      <w:r>
+        <w:rPr>
+          <w:rStyle w:val="Textoennegrita"/>
+          <w:rFonts w:ascii="inherit" w:eastAsia="Times New Roman" w:hAnsi="inherit"/>
+          <w:b w:val="0"/>
+          <w:color w:val="444444"/>
+          <w:sz w:val="21"/>
+          <w:szCs w:val="21"/>
+          <w:bdr w:val="none" w:sz="0" w:space="0" w:color="auto" w:frame="1"/>
+          <w:lang w:val="es-ES"/>
+        </w:rPr>
+        <w:t xml:space="preserve"> sería entre el </w:t>
+      </w:r>
+      <w:proofErr w:type="spellStart"/>
+      <w:r>
+        <w:rPr>
+          <w:rStyle w:val="Textoennegrita"/>
+          <w:rFonts w:ascii="inherit" w:eastAsia="Times New Roman" w:hAnsi="inherit"/>
+          <w:b w:val="0"/>
+          <w:color w:val="444444"/>
+          <w:sz w:val="21"/>
+          <w:szCs w:val="21"/>
+          <w:bdr w:val="none" w:sz="0" w:space="0" w:color="auto" w:frame="1"/>
+          <w:lang w:val="es-ES"/>
+        </w:rPr>
+        <w:t>branch</w:t>
+      </w:r>
+      <w:proofErr w:type="spellEnd"/>
+      <w:r>
+        <w:rPr>
+          <w:rStyle w:val="Textoennegrita"/>
+          <w:rFonts w:ascii="inherit" w:eastAsia="Times New Roman" w:hAnsi="inherit"/>
+          <w:b w:val="0"/>
+          <w:color w:val="444444"/>
+          <w:sz w:val="21"/>
+          <w:szCs w:val="21"/>
+          <w:bdr w:val="none" w:sz="0" w:space="0" w:color="auto" w:frame="1"/>
+          <w:lang w:val="es-ES"/>
+        </w:rPr>
+        <w:t xml:space="preserve"> que indiquemos en el comando, y el </w:t>
+      </w:r>
+      <w:proofErr w:type="spellStart"/>
+      <w:r>
+        <w:rPr>
+          <w:rStyle w:val="Textoennegrita"/>
+          <w:rFonts w:ascii="inherit" w:eastAsia="Times New Roman" w:hAnsi="inherit"/>
+          <w:b w:val="0"/>
+          <w:color w:val="444444"/>
+          <w:sz w:val="21"/>
+          <w:szCs w:val="21"/>
+          <w:bdr w:val="none" w:sz="0" w:space="0" w:color="auto" w:frame="1"/>
+          <w:lang w:val="es-ES"/>
+        </w:rPr>
+        <w:t>branch</w:t>
+      </w:r>
+      <w:proofErr w:type="spellEnd"/>
+      <w:r>
+        <w:rPr>
+          <w:rStyle w:val="Textoennegrita"/>
+          <w:rFonts w:ascii="inherit" w:eastAsia="Times New Roman" w:hAnsi="inherit"/>
+          <w:b w:val="0"/>
+          <w:color w:val="444444"/>
+          <w:sz w:val="21"/>
+          <w:szCs w:val="21"/>
+          <w:bdr w:val="none" w:sz="0" w:space="0" w:color="auto" w:frame="1"/>
+          <w:lang w:val="es-ES"/>
+        </w:rPr>
+        <w:t xml:space="preserve"> donde </w:t>
+      </w:r>
+      <w:proofErr w:type="spellStart"/>
+      <w:r>
+        <w:rPr>
+          <w:rStyle w:val="Textoennegrita"/>
+          <w:rFonts w:ascii="inherit" w:eastAsia="Times New Roman" w:hAnsi="inherit"/>
+          <w:b w:val="0"/>
+          <w:color w:val="444444"/>
+          <w:sz w:val="21"/>
+          <w:szCs w:val="21"/>
+          <w:bdr w:val="none" w:sz="0" w:space="0" w:color="auto" w:frame="1"/>
+          <w:lang w:val="es-ES"/>
+        </w:rPr>
+        <w:t>estémos</w:t>
+      </w:r>
+      <w:proofErr w:type="spellEnd"/>
+      <w:r>
+        <w:rPr>
+          <w:rStyle w:val="Textoennegrita"/>
+          <w:rFonts w:ascii="inherit" w:eastAsia="Times New Roman" w:hAnsi="inherit"/>
+          <w:b w:val="0"/>
+          <w:color w:val="444444"/>
+          <w:sz w:val="21"/>
+          <w:szCs w:val="21"/>
+          <w:bdr w:val="none" w:sz="0" w:space="0" w:color="auto" w:frame="1"/>
+          <w:lang w:val="es-ES"/>
+        </w:rPr>
+        <w:t xml:space="preserve"> ubicados.</w:t>
       </w:r>
     </w:p>
     <w:p>
@@ -1697,44 +3476,85 @@
           <w:bdr w:val="none" w:sz="0" w:space="0" w:color="auto" w:frame="1"/>
         </w:rPr>
       </w:pPr>
-      <w:r>
-        <w:rPr>
-          <w:rStyle w:val="Textoennegrita"/>
-          <w:rFonts w:ascii="inherit" w:eastAsia="Times New Roman" w:hAnsi="inherit"/>
-          <w:color w:val="444444"/>
-          <w:sz w:val="21"/>
-          <w:szCs w:val="21"/>
-          <w:bdr w:val="none" w:sz="0" w:space="0" w:color="auto" w:frame="1"/>
-        </w:rPr>
-        <w:t>git status</w:t>
-      </w:r>
-    </w:p>
-    <w:p>
-      <w:pPr>
-        <w:pStyle w:val="Prrafodelista"/>
-        <w:rPr>
-          <w:rStyle w:val="Textoennegrita"/>
-          <w:rFonts w:ascii="inherit" w:eastAsia="Times New Roman" w:hAnsi="inherit"/>
-          <w:b w:val="0"/>
-          <w:color w:val="444444"/>
-          <w:sz w:val="21"/>
-          <w:szCs w:val="21"/>
-          <w:bdr w:val="none" w:sz="0" w:space="0" w:color="auto" w:frame="1"/>
-          <w:lang w:val="es-ES"/>
-        </w:rPr>
-      </w:pPr>
-      <w:r>
-        <w:rPr>
-          <w:rStyle w:val="Textoennegrita"/>
-          <w:rFonts w:ascii="inherit" w:eastAsia="Times New Roman" w:hAnsi="inherit"/>
-          <w:b w:val="0"/>
-          <w:color w:val="444444"/>
-          <w:sz w:val="21"/>
-          <w:szCs w:val="21"/>
-          <w:bdr w:val="none" w:sz="0" w:space="0" w:color="auto" w:frame="1"/>
-          <w:lang w:val="es-ES"/>
-        </w:rPr>
-        <w:t>Nos indica el estado del repositorio, por ejemplo cuales están modificados, cuales no están siendo seguidos por GIT, entre otras características.</w:t>
+      <w:proofErr w:type="spellStart"/>
+      <w:r>
+        <w:rPr>
+          <w:rStyle w:val="Textoennegrita"/>
+          <w:rFonts w:ascii="inherit" w:eastAsia="Times New Roman" w:hAnsi="inherit"/>
+          <w:color w:val="444444"/>
+          <w:sz w:val="21"/>
+          <w:szCs w:val="21"/>
+          <w:bdr w:val="none" w:sz="0" w:space="0" w:color="auto" w:frame="1"/>
+        </w:rPr>
+        <w:t>git</w:t>
+      </w:r>
+      <w:proofErr w:type="spellEnd"/>
+      <w:r>
+        <w:rPr>
+          <w:rStyle w:val="Textoennegrita"/>
+          <w:rFonts w:ascii="inherit" w:eastAsia="Times New Roman" w:hAnsi="inherit"/>
+          <w:color w:val="444444"/>
+          <w:sz w:val="21"/>
+          <w:szCs w:val="21"/>
+          <w:bdr w:val="none" w:sz="0" w:space="0" w:color="auto" w:frame="1"/>
+        </w:rPr>
+        <w:t xml:space="preserve"> status</w:t>
+      </w:r>
+    </w:p>
+    <w:p>
+      <w:pPr>
+        <w:pStyle w:val="Prrafodelista"/>
+        <w:rPr>
+          <w:rStyle w:val="Textoennegrita"/>
+          <w:rFonts w:ascii="inherit" w:eastAsia="Times New Roman" w:hAnsi="inherit"/>
+          <w:b w:val="0"/>
+          <w:color w:val="444444"/>
+          <w:sz w:val="21"/>
+          <w:szCs w:val="21"/>
+          <w:bdr w:val="none" w:sz="0" w:space="0" w:color="auto" w:frame="1"/>
+          <w:lang w:val="es-ES"/>
+        </w:rPr>
+      </w:pPr>
+      <w:r>
+        <w:rPr>
+          <w:rStyle w:val="Textoennegrita"/>
+          <w:rFonts w:ascii="inherit" w:eastAsia="Times New Roman" w:hAnsi="inherit"/>
+          <w:b w:val="0"/>
+          <w:color w:val="444444"/>
+          <w:sz w:val="21"/>
+          <w:szCs w:val="21"/>
+          <w:bdr w:val="none" w:sz="0" w:space="0" w:color="auto" w:frame="1"/>
+          <w:lang w:val="es-ES"/>
+        </w:rPr>
+        <w:t xml:space="preserve">Nos indica el estado del repositorio, por </w:t>
+      </w:r>
+      <w:proofErr w:type="gramStart"/>
+      <w:r>
+        <w:rPr>
+          <w:rStyle w:val="Textoennegrita"/>
+          <w:rFonts w:ascii="inherit" w:eastAsia="Times New Roman" w:hAnsi="inherit"/>
+          <w:b w:val="0"/>
+          <w:color w:val="444444"/>
+          <w:sz w:val="21"/>
+          <w:szCs w:val="21"/>
+          <w:bdr w:val="none" w:sz="0" w:space="0" w:color="auto" w:frame="1"/>
+          <w:lang w:val="es-ES"/>
+        </w:rPr>
+        <w:t>ejemplo</w:t>
+      </w:r>
+      <w:proofErr w:type="gramEnd"/>
+      <w:r>
+        <w:rPr>
+          <w:rStyle w:val="Textoennegrita"/>
+          <w:rFonts w:ascii="inherit" w:eastAsia="Times New Roman" w:hAnsi="inherit"/>
+          <w:b w:val="0"/>
+          <w:color w:val="444444"/>
+          <w:sz w:val="21"/>
+          <w:szCs w:val="21"/>
+          <w:bdr w:val="none" w:sz="0" w:space="0" w:color="auto" w:frame="1"/>
+          <w:lang w:val="es-ES"/>
+        </w:rPr>
+        <w:t xml:space="preserve"> cuales están modificados, cuales no están siendo seguidos por GIT, entre otras características.</w:t>
       </w:r>
     </w:p>
     <w:p>
@@ -1768,45 +3588,155 @@
           <w:lang w:val="es-ES"/>
         </w:rPr>
       </w:pPr>
-      <w:r>
-        <w:rPr>
-          <w:rStyle w:val="Textoennegrita"/>
-          <w:rFonts w:ascii="inherit" w:eastAsia="Times New Roman" w:hAnsi="inherit"/>
-          <w:color w:val="444444"/>
-          <w:sz w:val="21"/>
-          <w:szCs w:val="21"/>
-          <w:bdr w:val="none" w:sz="0" w:space="0" w:color="auto" w:frame="1"/>
-          <w:lang w:val="es-ES"/>
-        </w:rPr>
-        <w:t>git clone URL/name.git NombreProyecto</w:t>
-      </w:r>
-    </w:p>
-    <w:p>
-      <w:pPr>
-        <w:pStyle w:val="Prrafodelista"/>
-        <w:rPr>
-          <w:rStyle w:val="Textoennegrita"/>
-          <w:rFonts w:ascii="inherit" w:eastAsia="Times New Roman" w:hAnsi="inherit"/>
-          <w:b w:val="0"/>
-          <w:color w:val="444444"/>
-          <w:sz w:val="21"/>
-          <w:szCs w:val="21"/>
-          <w:bdr w:val="none" w:sz="0" w:space="0" w:color="auto" w:frame="1"/>
-          <w:lang w:val="es-ES"/>
-        </w:rPr>
-      </w:pPr>
-      <w:r>
-        <w:rPr>
-          <w:rStyle w:val="Textoennegrita"/>
-          <w:rFonts w:ascii="inherit" w:eastAsia="Times New Roman" w:hAnsi="inherit"/>
-          <w:b w:val="0"/>
-          <w:color w:val="444444"/>
-          <w:sz w:val="21"/>
-          <w:szCs w:val="21"/>
-          <w:bdr w:val="none" w:sz="0" w:space="0" w:color="auto" w:frame="1"/>
-          <w:lang w:val="es-ES"/>
-        </w:rPr>
-        <w:t>Clona un proyecto de git en la carpeta NombreProyecto.</w:t>
+      <w:proofErr w:type="spellStart"/>
+      <w:r>
+        <w:rPr>
+          <w:rStyle w:val="Textoennegrita"/>
+          <w:rFonts w:ascii="inherit" w:eastAsia="Times New Roman" w:hAnsi="inherit"/>
+          <w:color w:val="444444"/>
+          <w:sz w:val="21"/>
+          <w:szCs w:val="21"/>
+          <w:bdr w:val="none" w:sz="0" w:space="0" w:color="auto" w:frame="1"/>
+          <w:lang w:val="es-ES"/>
+        </w:rPr>
+        <w:t>git</w:t>
+      </w:r>
+      <w:proofErr w:type="spellEnd"/>
+      <w:r>
+        <w:rPr>
+          <w:rStyle w:val="Textoennegrita"/>
+          <w:rFonts w:ascii="inherit" w:eastAsia="Times New Roman" w:hAnsi="inherit"/>
+          <w:color w:val="444444"/>
+          <w:sz w:val="21"/>
+          <w:szCs w:val="21"/>
+          <w:bdr w:val="none" w:sz="0" w:space="0" w:color="auto" w:frame="1"/>
+          <w:lang w:val="es-ES"/>
+        </w:rPr>
+        <w:t xml:space="preserve"> clone URL/</w:t>
+      </w:r>
+      <w:proofErr w:type="spellStart"/>
+      <w:r>
+        <w:rPr>
+          <w:rStyle w:val="Textoennegrita"/>
+          <w:rFonts w:ascii="inherit" w:eastAsia="Times New Roman" w:hAnsi="inherit"/>
+          <w:color w:val="444444"/>
+          <w:sz w:val="21"/>
+          <w:szCs w:val="21"/>
+          <w:bdr w:val="none" w:sz="0" w:space="0" w:color="auto" w:frame="1"/>
+          <w:lang w:val="es-ES"/>
+        </w:rPr>
+        <w:t>name.git</w:t>
+      </w:r>
+      <w:proofErr w:type="spellEnd"/>
+      <w:r>
+        <w:rPr>
+          <w:rStyle w:val="Textoennegrita"/>
+          <w:rFonts w:ascii="inherit" w:eastAsia="Times New Roman" w:hAnsi="inherit"/>
+          <w:color w:val="444444"/>
+          <w:sz w:val="21"/>
+          <w:szCs w:val="21"/>
+          <w:bdr w:val="none" w:sz="0" w:space="0" w:color="auto" w:frame="1"/>
+          <w:lang w:val="es-ES"/>
+        </w:rPr>
+        <w:t xml:space="preserve"> </w:t>
+      </w:r>
+      <w:proofErr w:type="spellStart"/>
+      <w:r>
+        <w:rPr>
+          <w:rStyle w:val="Textoennegrita"/>
+          <w:rFonts w:ascii="inherit" w:eastAsia="Times New Roman" w:hAnsi="inherit"/>
+          <w:color w:val="444444"/>
+          <w:sz w:val="21"/>
+          <w:szCs w:val="21"/>
+          <w:bdr w:val="none" w:sz="0" w:space="0" w:color="auto" w:frame="1"/>
+          <w:lang w:val="es-ES"/>
+        </w:rPr>
+        <w:t>NombreProyecto</w:t>
+      </w:r>
+      <w:proofErr w:type="spellEnd"/>
+    </w:p>
+    <w:p>
+      <w:pPr>
+        <w:pStyle w:val="Prrafodelista"/>
+        <w:rPr>
+          <w:rStyle w:val="Textoennegrita"/>
+          <w:rFonts w:ascii="inherit" w:eastAsia="Times New Roman" w:hAnsi="inherit"/>
+          <w:b w:val="0"/>
+          <w:color w:val="444444"/>
+          <w:sz w:val="21"/>
+          <w:szCs w:val="21"/>
+          <w:bdr w:val="none" w:sz="0" w:space="0" w:color="auto" w:frame="1"/>
+          <w:lang w:val="es-ES"/>
+        </w:rPr>
+      </w:pPr>
+      <w:r>
+        <w:rPr>
+          <w:rStyle w:val="Textoennegrita"/>
+          <w:rFonts w:ascii="inherit" w:eastAsia="Times New Roman" w:hAnsi="inherit"/>
+          <w:b w:val="0"/>
+          <w:color w:val="444444"/>
+          <w:sz w:val="21"/>
+          <w:szCs w:val="21"/>
+          <w:bdr w:val="none" w:sz="0" w:space="0" w:color="auto" w:frame="1"/>
+          <w:lang w:val="es-ES"/>
+        </w:rPr>
+        <w:t xml:space="preserve">Clona un proyecto de </w:t>
+      </w:r>
+      <w:proofErr w:type="spellStart"/>
+      <w:r>
+        <w:rPr>
+          <w:rStyle w:val="Textoennegrita"/>
+          <w:rFonts w:ascii="inherit" w:eastAsia="Times New Roman" w:hAnsi="inherit"/>
+          <w:b w:val="0"/>
+          <w:color w:val="444444"/>
+          <w:sz w:val="21"/>
+          <w:szCs w:val="21"/>
+          <w:bdr w:val="none" w:sz="0" w:space="0" w:color="auto" w:frame="1"/>
+          <w:lang w:val="es-ES"/>
+        </w:rPr>
+        <w:t>git</w:t>
+      </w:r>
+      <w:proofErr w:type="spellEnd"/>
+      <w:r>
+        <w:rPr>
+          <w:rStyle w:val="Textoennegrita"/>
+          <w:rFonts w:ascii="inherit" w:eastAsia="Times New Roman" w:hAnsi="inherit"/>
+          <w:b w:val="0"/>
+          <w:color w:val="444444"/>
+          <w:sz w:val="21"/>
+          <w:szCs w:val="21"/>
+          <w:bdr w:val="none" w:sz="0" w:space="0" w:color="auto" w:frame="1"/>
+          <w:lang w:val="es-ES"/>
+        </w:rPr>
+        <w:t xml:space="preserve"> en la carpeta </w:t>
+      </w:r>
+      <w:proofErr w:type="spellStart"/>
+      <w:r>
+        <w:rPr>
+          <w:rStyle w:val="Textoennegrita"/>
+          <w:rFonts w:ascii="inherit" w:eastAsia="Times New Roman" w:hAnsi="inherit"/>
+          <w:b w:val="0"/>
+          <w:color w:val="444444"/>
+          <w:sz w:val="21"/>
+          <w:szCs w:val="21"/>
+          <w:bdr w:val="none" w:sz="0" w:space="0" w:color="auto" w:frame="1"/>
+          <w:lang w:val="es-ES"/>
+        </w:rPr>
+        <w:t>NombreProyecto</w:t>
+      </w:r>
+      <w:proofErr w:type="spellEnd"/>
+      <w:r>
+        <w:rPr>
+          <w:rStyle w:val="Textoennegrita"/>
+          <w:rFonts w:ascii="inherit" w:eastAsia="Times New Roman" w:hAnsi="inherit"/>
+          <w:b w:val="0"/>
+          <w:color w:val="444444"/>
+          <w:sz w:val="21"/>
+          <w:szCs w:val="21"/>
+          <w:bdr w:val="none" w:sz="0" w:space="0" w:color="auto" w:frame="1"/>
+          <w:lang w:val="es-ES"/>
+        </w:rPr>
+        <w:t>.</w:t>
       </w:r>
     </w:p>
     <w:p>
@@ -1853,44 +3783,154 @@
           <w:bdr w:val="none" w:sz="0" w:space="0" w:color="auto" w:frame="1"/>
         </w:rPr>
       </w:pPr>
-      <w:r>
-        <w:rPr>
-          <w:rStyle w:val="Textoennegrita"/>
-          <w:rFonts w:ascii="inherit" w:eastAsia="Times New Roman" w:hAnsi="inherit"/>
-          <w:color w:val="444444"/>
-          <w:sz w:val="21"/>
-          <w:szCs w:val="21"/>
-          <w:bdr w:val="none" w:sz="0" w:space="0" w:color="auto" w:frame="1"/>
-        </w:rPr>
-        <w:t>git push origin NombreDeBranch</w:t>
-      </w:r>
-    </w:p>
-    <w:p>
-      <w:pPr>
-        <w:pStyle w:val="Prrafodelista"/>
-        <w:rPr>
-          <w:rStyle w:val="Textoennegrita"/>
-          <w:rFonts w:ascii="inherit" w:eastAsia="Times New Roman" w:hAnsi="inherit"/>
-          <w:b w:val="0"/>
-          <w:color w:val="444444"/>
-          <w:sz w:val="21"/>
-          <w:szCs w:val="21"/>
-          <w:bdr w:val="none" w:sz="0" w:space="0" w:color="auto" w:frame="1"/>
-          <w:lang w:val="es-ES"/>
-        </w:rPr>
-      </w:pPr>
-      <w:r>
-        <w:rPr>
-          <w:rStyle w:val="Textoennegrita"/>
-          <w:rFonts w:ascii="inherit" w:eastAsia="Times New Roman" w:hAnsi="inherit"/>
-          <w:b w:val="0"/>
-          <w:color w:val="444444"/>
-          <w:sz w:val="21"/>
-          <w:szCs w:val="21"/>
-          <w:bdr w:val="none" w:sz="0" w:space="0" w:color="auto" w:frame="1"/>
-          <w:lang w:val="es-ES"/>
-        </w:rPr>
-        <w:t>Luego de que hicimos un git commit, si estamos trabajando remotamente, este comando va a subir los archivos al repositorio remoto, específicamente al branch que indiquemos.</w:t>
+      <w:proofErr w:type="spellStart"/>
+      <w:r>
+        <w:rPr>
+          <w:rStyle w:val="Textoennegrita"/>
+          <w:rFonts w:ascii="inherit" w:eastAsia="Times New Roman" w:hAnsi="inherit"/>
+          <w:color w:val="444444"/>
+          <w:sz w:val="21"/>
+          <w:szCs w:val="21"/>
+          <w:bdr w:val="none" w:sz="0" w:space="0" w:color="auto" w:frame="1"/>
+        </w:rPr>
+        <w:t>git</w:t>
+      </w:r>
+      <w:proofErr w:type="spellEnd"/>
+      <w:r>
+        <w:rPr>
+          <w:rStyle w:val="Textoennegrita"/>
+          <w:rFonts w:ascii="inherit" w:eastAsia="Times New Roman" w:hAnsi="inherit"/>
+          <w:color w:val="444444"/>
+          <w:sz w:val="21"/>
+          <w:szCs w:val="21"/>
+          <w:bdr w:val="none" w:sz="0" w:space="0" w:color="auto" w:frame="1"/>
+        </w:rPr>
+        <w:t xml:space="preserve"> push origin </w:t>
+      </w:r>
+      <w:proofErr w:type="spellStart"/>
+      <w:r>
+        <w:rPr>
+          <w:rStyle w:val="Textoennegrita"/>
+          <w:rFonts w:ascii="inherit" w:eastAsia="Times New Roman" w:hAnsi="inherit"/>
+          <w:color w:val="444444"/>
+          <w:sz w:val="21"/>
+          <w:szCs w:val="21"/>
+          <w:bdr w:val="none" w:sz="0" w:space="0" w:color="auto" w:frame="1"/>
+        </w:rPr>
+        <w:t>NombreDeBranch</w:t>
+      </w:r>
+      <w:proofErr w:type="spellEnd"/>
+    </w:p>
+    <w:p>
+      <w:pPr>
+        <w:pStyle w:val="Prrafodelista"/>
+        <w:rPr>
+          <w:rStyle w:val="Textoennegrita"/>
+          <w:rFonts w:ascii="inherit" w:eastAsia="Times New Roman" w:hAnsi="inherit"/>
+          <w:b w:val="0"/>
+          <w:color w:val="444444"/>
+          <w:sz w:val="21"/>
+          <w:szCs w:val="21"/>
+          <w:bdr w:val="none" w:sz="0" w:space="0" w:color="auto" w:frame="1"/>
+          <w:lang w:val="es-ES"/>
+        </w:rPr>
+      </w:pPr>
+      <w:r>
+        <w:rPr>
+          <w:rStyle w:val="Textoennegrita"/>
+          <w:rFonts w:ascii="inherit" w:eastAsia="Times New Roman" w:hAnsi="inherit"/>
+          <w:b w:val="0"/>
+          <w:color w:val="444444"/>
+          <w:sz w:val="21"/>
+          <w:szCs w:val="21"/>
+          <w:bdr w:val="none" w:sz="0" w:space="0" w:color="auto" w:frame="1"/>
+          <w:lang w:val="es-ES"/>
+        </w:rPr>
+        <w:t xml:space="preserve">Luego de que hicimos un </w:t>
+      </w:r>
+      <w:proofErr w:type="spellStart"/>
+      <w:r>
+        <w:rPr>
+          <w:rStyle w:val="Textoennegrita"/>
+          <w:rFonts w:ascii="inherit" w:eastAsia="Times New Roman" w:hAnsi="inherit"/>
+          <w:b w:val="0"/>
+          <w:color w:val="444444"/>
+          <w:sz w:val="21"/>
+          <w:szCs w:val="21"/>
+          <w:bdr w:val="none" w:sz="0" w:space="0" w:color="auto" w:frame="1"/>
+          <w:lang w:val="es-ES"/>
+        </w:rPr>
+        <w:t>git</w:t>
+      </w:r>
+      <w:proofErr w:type="spellEnd"/>
+      <w:r>
+        <w:rPr>
+          <w:rStyle w:val="Textoennegrita"/>
+          <w:rFonts w:ascii="inherit" w:eastAsia="Times New Roman" w:hAnsi="inherit"/>
+          <w:b w:val="0"/>
+          <w:color w:val="444444"/>
+          <w:sz w:val="21"/>
+          <w:szCs w:val="21"/>
+          <w:bdr w:val="none" w:sz="0" w:space="0" w:color="auto" w:frame="1"/>
+          <w:lang w:val="es-ES"/>
+        </w:rPr>
+        <w:t xml:space="preserve"> </w:t>
+      </w:r>
+      <w:proofErr w:type="spellStart"/>
+      <w:r>
+        <w:rPr>
+          <w:rStyle w:val="Textoennegrita"/>
+          <w:rFonts w:ascii="inherit" w:eastAsia="Times New Roman" w:hAnsi="inherit"/>
+          <w:b w:val="0"/>
+          <w:color w:val="444444"/>
+          <w:sz w:val="21"/>
+          <w:szCs w:val="21"/>
+          <w:bdr w:val="none" w:sz="0" w:space="0" w:color="auto" w:frame="1"/>
+          <w:lang w:val="es-ES"/>
+        </w:rPr>
+        <w:t>commit</w:t>
+      </w:r>
+      <w:proofErr w:type="spellEnd"/>
+      <w:r>
+        <w:rPr>
+          <w:rStyle w:val="Textoennegrita"/>
+          <w:rFonts w:ascii="inherit" w:eastAsia="Times New Roman" w:hAnsi="inherit"/>
+          <w:b w:val="0"/>
+          <w:color w:val="444444"/>
+          <w:sz w:val="21"/>
+          <w:szCs w:val="21"/>
+          <w:bdr w:val="none" w:sz="0" w:space="0" w:color="auto" w:frame="1"/>
+          <w:lang w:val="es-ES"/>
+        </w:rPr>
+        <w:t xml:space="preserve">, si estamos trabajando remotamente, este comando va a subir los archivos al repositorio remoto, específicamente al </w:t>
+      </w:r>
+      <w:proofErr w:type="spellStart"/>
+      <w:r>
+        <w:rPr>
+          <w:rStyle w:val="Textoennegrita"/>
+          <w:rFonts w:ascii="inherit" w:eastAsia="Times New Roman" w:hAnsi="inherit"/>
+          <w:b w:val="0"/>
+          <w:color w:val="444444"/>
+          <w:sz w:val="21"/>
+          <w:szCs w:val="21"/>
+          <w:bdr w:val="none" w:sz="0" w:space="0" w:color="auto" w:frame="1"/>
+          <w:lang w:val="es-ES"/>
+        </w:rPr>
+        <w:t>branch</w:t>
+      </w:r>
+      <w:proofErr w:type="spellEnd"/>
+      <w:r>
+        <w:rPr>
+          <w:rStyle w:val="Textoennegrita"/>
+          <w:rFonts w:ascii="inherit" w:eastAsia="Times New Roman" w:hAnsi="inherit"/>
+          <w:b w:val="0"/>
+          <w:color w:val="444444"/>
+          <w:sz w:val="21"/>
+          <w:szCs w:val="21"/>
+          <w:bdr w:val="none" w:sz="0" w:space="0" w:color="auto" w:frame="1"/>
+          <w:lang w:val="es-ES"/>
+        </w:rPr>
+        <w:t xml:space="preserve"> que indiquemos.</w:t>
       </w:r>
     </w:p>
     <w:p>
@@ -1923,44 +3963,126 @@
           <w:bdr w:val="none" w:sz="0" w:space="0" w:color="auto" w:frame="1"/>
         </w:rPr>
       </w:pPr>
-      <w:r>
-        <w:rPr>
-          <w:rStyle w:val="Textoennegrita"/>
-          <w:rFonts w:ascii="inherit" w:eastAsia="Times New Roman" w:hAnsi="inherit"/>
-          <w:color w:val="444444"/>
-          <w:sz w:val="21"/>
-          <w:szCs w:val="21"/>
-          <w:bdr w:val="none" w:sz="0" w:space="0" w:color="auto" w:frame="1"/>
-        </w:rPr>
-        <w:t>git pull origin NombreDeBranch</w:t>
-      </w:r>
-    </w:p>
-    <w:p>
-      <w:pPr>
-        <w:pStyle w:val="Prrafodelista"/>
-        <w:rPr>
-          <w:rStyle w:val="Textoennegrita"/>
-          <w:rFonts w:ascii="inherit" w:eastAsia="Times New Roman" w:hAnsi="inherit"/>
-          <w:b w:val="0"/>
-          <w:color w:val="444444"/>
-          <w:sz w:val="21"/>
-          <w:szCs w:val="21"/>
-          <w:bdr w:val="none" w:sz="0" w:space="0" w:color="auto" w:frame="1"/>
-          <w:lang w:val="es-ES"/>
-        </w:rPr>
-      </w:pPr>
-      <w:r>
-        <w:rPr>
-          <w:rStyle w:val="Textoennegrita"/>
-          <w:rFonts w:ascii="inherit" w:eastAsia="Times New Roman" w:hAnsi="inherit"/>
-          <w:b w:val="0"/>
-          <w:color w:val="444444"/>
-          <w:sz w:val="21"/>
-          <w:szCs w:val="21"/>
-          <w:bdr w:val="none" w:sz="0" w:space="0" w:color="auto" w:frame="1"/>
-          <w:lang w:val="es-ES"/>
-        </w:rPr>
-        <w:t>Hace una actualización en nuestro branch local, desde un branch remoto que indicamos en el comando.</w:t>
+      <w:proofErr w:type="spellStart"/>
+      <w:r>
+        <w:rPr>
+          <w:rStyle w:val="Textoennegrita"/>
+          <w:rFonts w:ascii="inherit" w:eastAsia="Times New Roman" w:hAnsi="inherit"/>
+          <w:color w:val="444444"/>
+          <w:sz w:val="21"/>
+          <w:szCs w:val="21"/>
+          <w:bdr w:val="none" w:sz="0" w:space="0" w:color="auto" w:frame="1"/>
+        </w:rPr>
+        <w:t>git</w:t>
+      </w:r>
+      <w:proofErr w:type="spellEnd"/>
+      <w:r>
+        <w:rPr>
+          <w:rStyle w:val="Textoennegrita"/>
+          <w:rFonts w:ascii="inherit" w:eastAsia="Times New Roman" w:hAnsi="inherit"/>
+          <w:color w:val="444444"/>
+          <w:sz w:val="21"/>
+          <w:szCs w:val="21"/>
+          <w:bdr w:val="none" w:sz="0" w:space="0" w:color="auto" w:frame="1"/>
+        </w:rPr>
+        <w:t xml:space="preserve"> pull origin </w:t>
+      </w:r>
+      <w:proofErr w:type="spellStart"/>
+      <w:r>
+        <w:rPr>
+          <w:rStyle w:val="Textoennegrita"/>
+          <w:rFonts w:ascii="inherit" w:eastAsia="Times New Roman" w:hAnsi="inherit"/>
+          <w:color w:val="444444"/>
+          <w:sz w:val="21"/>
+          <w:szCs w:val="21"/>
+          <w:bdr w:val="none" w:sz="0" w:space="0" w:color="auto" w:frame="1"/>
+        </w:rPr>
+        <w:t>NombreDeBranch</w:t>
+      </w:r>
+      <w:proofErr w:type="spellEnd"/>
+    </w:p>
+    <w:p>
+      <w:pPr>
+        <w:pStyle w:val="Prrafodelista"/>
+        <w:rPr>
+          <w:rStyle w:val="Textoennegrita"/>
+          <w:rFonts w:ascii="inherit" w:eastAsia="Times New Roman" w:hAnsi="inherit"/>
+          <w:b w:val="0"/>
+          <w:color w:val="444444"/>
+          <w:sz w:val="21"/>
+          <w:szCs w:val="21"/>
+          <w:bdr w:val="none" w:sz="0" w:space="0" w:color="auto" w:frame="1"/>
+          <w:lang w:val="es-ES"/>
+        </w:rPr>
+      </w:pPr>
+      <w:r>
+        <w:rPr>
+          <w:rStyle w:val="Textoennegrita"/>
+          <w:rFonts w:ascii="inherit" w:eastAsia="Times New Roman" w:hAnsi="inherit"/>
+          <w:b w:val="0"/>
+          <w:color w:val="444444"/>
+          <w:sz w:val="21"/>
+          <w:szCs w:val="21"/>
+          <w:bdr w:val="none" w:sz="0" w:space="0" w:color="auto" w:frame="1"/>
+          <w:lang w:val="es-ES"/>
+        </w:rPr>
+        <w:t xml:space="preserve">Hace una actualización en nuestro </w:t>
+      </w:r>
+      <w:proofErr w:type="spellStart"/>
+      <w:r>
+        <w:rPr>
+          <w:rStyle w:val="Textoennegrita"/>
+          <w:rFonts w:ascii="inherit" w:eastAsia="Times New Roman" w:hAnsi="inherit"/>
+          <w:b w:val="0"/>
+          <w:color w:val="444444"/>
+          <w:sz w:val="21"/>
+          <w:szCs w:val="21"/>
+          <w:bdr w:val="none" w:sz="0" w:space="0" w:color="auto" w:frame="1"/>
+          <w:lang w:val="es-ES"/>
+        </w:rPr>
+        <w:t>branch</w:t>
+      </w:r>
+      <w:proofErr w:type="spellEnd"/>
+      <w:r>
+        <w:rPr>
+          <w:rStyle w:val="Textoennegrita"/>
+          <w:rFonts w:ascii="inherit" w:eastAsia="Times New Roman" w:hAnsi="inherit"/>
+          <w:b w:val="0"/>
+          <w:color w:val="444444"/>
+          <w:sz w:val="21"/>
+          <w:szCs w:val="21"/>
+          <w:bdr w:val="none" w:sz="0" w:space="0" w:color="auto" w:frame="1"/>
+          <w:lang w:val="es-ES"/>
+        </w:rPr>
+        <w:t xml:space="preserve"> local, desde un </w:t>
+      </w:r>
+      <w:proofErr w:type="spellStart"/>
+      <w:r>
+        <w:rPr>
+          <w:rStyle w:val="Textoennegrita"/>
+          <w:rFonts w:ascii="inherit" w:eastAsia="Times New Roman" w:hAnsi="inherit"/>
+          <w:b w:val="0"/>
+          <w:color w:val="444444"/>
+          <w:sz w:val="21"/>
+          <w:szCs w:val="21"/>
+          <w:bdr w:val="none" w:sz="0" w:space="0" w:color="auto" w:frame="1"/>
+          <w:lang w:val="es-ES"/>
+        </w:rPr>
+        <w:t>branch</w:t>
+      </w:r>
+      <w:proofErr w:type="spellEnd"/>
+      <w:r>
+        <w:rPr>
+          <w:rStyle w:val="Textoennegrita"/>
+          <w:rFonts w:ascii="inherit" w:eastAsia="Times New Roman" w:hAnsi="inherit"/>
+          <w:b w:val="0"/>
+          <w:color w:val="444444"/>
+          <w:sz w:val="21"/>
+          <w:szCs w:val="21"/>
+          <w:bdr w:val="none" w:sz="0" w:space="0" w:color="auto" w:frame="1"/>
+          <w:lang w:val="es-ES"/>
+        </w:rPr>
+        <w:t xml:space="preserve"> remoto que indicamos en el comando.</w:t>
       </w:r>
     </w:p>
     <w:p>
@@ -1995,6 +4117,7 @@
           <w:lang w:val="es-ES"/>
         </w:rPr>
       </w:pPr>
+      <w:proofErr w:type="spellStart"/>
       <w:r>
         <w:rPr>
           <w:rFonts w:ascii="inherit" w:eastAsia="Times New Roman" w:hAnsi="inherit"/>
@@ -2006,8 +4129,93 @@
           <w:bdr w:val="none" w:sz="0" w:space="0" w:color="auto" w:frame="1"/>
           <w:lang w:val="es-ES"/>
         </w:rPr>
-        <w:t>git remote add orirgin</w:t>
-      </w:r>
+        <w:t>git</w:t>
+      </w:r>
+      <w:proofErr w:type="spellEnd"/>
+      <w:r>
+        <w:rPr>
+          <w:rFonts w:ascii="inherit" w:eastAsia="Times New Roman" w:hAnsi="inherit"/>
+          <w:b/>
+          <w:bCs/>
+          <w:color w:val="444444"/>
+          <w:sz w:val="21"/>
+          <w:szCs w:val="21"/>
+          <w:bdr w:val="none" w:sz="0" w:space="0" w:color="auto" w:frame="1"/>
+          <w:lang w:val="es-ES"/>
+        </w:rPr>
+        <w:t xml:space="preserve"> </w:t>
+      </w:r>
+      <w:proofErr w:type="spellStart"/>
+      <w:r>
+        <w:rPr>
+          <w:rFonts w:ascii="inherit" w:eastAsia="Times New Roman" w:hAnsi="inherit"/>
+          <w:b/>
+          <w:bCs/>
+          <w:color w:val="444444"/>
+          <w:sz w:val="21"/>
+          <w:szCs w:val="21"/>
+          <w:bdr w:val="none" w:sz="0" w:space="0" w:color="auto" w:frame="1"/>
+          <w:lang w:val="es-ES"/>
+        </w:rPr>
+        <w:t>remote</w:t>
+      </w:r>
+      <w:proofErr w:type="spellEnd"/>
+      <w:r>
+        <w:rPr>
+          <w:rFonts w:ascii="inherit" w:eastAsia="Times New Roman" w:hAnsi="inherit"/>
+          <w:b/>
+          <w:bCs/>
+          <w:color w:val="444444"/>
+          <w:sz w:val="21"/>
+          <w:szCs w:val="21"/>
+          <w:bdr w:val="none" w:sz="0" w:space="0" w:color="auto" w:frame="1"/>
+          <w:lang w:val="es-ES"/>
+        </w:rPr>
+        <w:t xml:space="preserve"> </w:t>
+      </w:r>
+      <w:proofErr w:type="spellStart"/>
+      <w:r>
+        <w:rPr>
+          <w:rFonts w:ascii="inherit" w:eastAsia="Times New Roman" w:hAnsi="inherit"/>
+          <w:b/>
+          <w:bCs/>
+          <w:color w:val="444444"/>
+          <w:sz w:val="21"/>
+          <w:szCs w:val="21"/>
+          <w:bdr w:val="none" w:sz="0" w:space="0" w:color="auto" w:frame="1"/>
+          <w:lang w:val="es-ES"/>
+        </w:rPr>
+        <w:t>add</w:t>
+      </w:r>
+      <w:proofErr w:type="spellEnd"/>
+      <w:r>
+        <w:rPr>
+          <w:rFonts w:ascii="inherit" w:eastAsia="Times New Roman" w:hAnsi="inherit"/>
+          <w:b/>
+          <w:bCs/>
+          <w:color w:val="444444"/>
+          <w:sz w:val="21"/>
+          <w:szCs w:val="21"/>
+          <w:bdr w:val="none" w:sz="0" w:space="0" w:color="auto" w:frame="1"/>
+          <w:lang w:val="es-ES"/>
+        </w:rPr>
+        <w:t xml:space="preserve"> </w:t>
+      </w:r>
+      <w:proofErr w:type="spellStart"/>
+      <w:r>
+        <w:rPr>
+          <w:rFonts w:ascii="inherit" w:eastAsia="Times New Roman" w:hAnsi="inherit"/>
+          <w:b/>
+          <w:bCs/>
+          <w:color w:val="444444"/>
+          <w:sz w:val="21"/>
+          <w:szCs w:val="21"/>
+          <w:bdr w:val="none" w:sz="0" w:space="0" w:color="auto" w:frame="1"/>
+          <w:lang w:val="es-ES"/>
+        </w:rPr>
+        <w:t>orirgin</w:t>
+      </w:r>
+      <w:proofErr w:type="spellEnd"/>
       <w:r>
         <w:rPr>
           <w:rFonts w:ascii="inherit" w:eastAsia="Times New Roman" w:hAnsi="inherit"/>
@@ -2058,7 +4266,33 @@
           <w:bdr w:val="none" w:sz="0" w:space="0" w:color="auto" w:frame="1"/>
           <w:lang w:val="es-ES"/>
         </w:rPr>
-        <w:t>Agrega una dirección a donde vas a mandar los archivos</w:t>
+        <w:t xml:space="preserve">Agrega una dirección a </w:t>
+      </w:r>
+      <w:proofErr w:type="spellStart"/>
+      <w:r>
+        <w:rPr>
+          <w:rFonts w:ascii="inherit" w:eastAsia="Times New Roman" w:hAnsi="inherit"/>
+          <w:bCs/>
+          <w:color w:val="444444"/>
+          <w:sz w:val="21"/>
+          <w:szCs w:val="21"/>
+          <w:bdr w:val="none" w:sz="0" w:space="0" w:color="auto" w:frame="1"/>
+          <w:lang w:val="es-ES"/>
+        </w:rPr>
+        <w:t>donde</w:t>
+      </w:r>
+      <w:proofErr w:type="spellEnd"/>
+      <w:r>
+        <w:rPr>
+          <w:rFonts w:ascii="inherit" w:eastAsia="Times New Roman" w:hAnsi="inherit"/>
+          <w:bCs/>
+          <w:color w:val="444444"/>
+          <w:sz w:val="21"/>
+          <w:szCs w:val="21"/>
+          <w:bdr w:val="none" w:sz="0" w:space="0" w:color="auto" w:frame="1"/>
+          <w:lang w:val="es-ES"/>
+        </w:rPr>
+        <w:t xml:space="preserve"> vas a mandar los archivos</w:t>
       </w:r>
     </w:p>
     <w:p>
@@ -2093,6 +4327,7 @@
           <w:lang w:val="es-ES"/>
         </w:rPr>
       </w:pPr>
+      <w:proofErr w:type="spellStart"/>
       <w:r>
         <w:rPr>
           <w:rFonts w:ascii="inherit" w:eastAsia="Times New Roman" w:hAnsi="inherit"/>
@@ -2104,14 +4339,13 @@
           <w:bdr w:val="none" w:sz="0" w:space="0" w:color="auto" w:frame="1"/>
           <w:lang w:val="es-ES"/>
         </w:rPr>
-        <w:t>git push –origin master</w:t>
-      </w:r>
-    </w:p>
-    <w:p>
-      <w:pPr>
-        <w:pStyle w:val="Prrafodelista"/>
-        <w:rPr>
-          <w:rFonts w:ascii="inherit" w:eastAsia="Times New Roman" w:hAnsi="inherit"/>
+        <w:t>git</w:t>
+      </w:r>
+      <w:proofErr w:type="spellEnd"/>
+      <w:r>
+        <w:rPr>
+          <w:rFonts w:ascii="inherit" w:eastAsia="Times New Roman" w:hAnsi="inherit"/>
+          <w:b/>
           <w:bCs/>
           <w:color w:val="444444"/>
           <w:sz w:val="21"/>
@@ -2119,10 +4353,13 @@
           <w:bdr w:val="none" w:sz="0" w:space="0" w:color="auto" w:frame="1"/>
           <w:lang w:val="es-ES"/>
         </w:rPr>
-      </w:pPr>
-      <w:r>
-        <w:rPr>
-          <w:rFonts w:ascii="inherit" w:eastAsia="Times New Roman" w:hAnsi="inherit"/>
+        <w:t xml:space="preserve"> </w:t>
+      </w:r>
+      <w:proofErr w:type="spellStart"/>
+      <w:r>
+        <w:rPr>
+          <w:rFonts w:ascii="inherit" w:eastAsia="Times New Roman" w:hAnsi="inherit"/>
+          <w:b/>
           <w:bCs/>
           <w:color w:val="444444"/>
           <w:sz w:val="21"/>
@@ -2130,7 +4367,89 @@
           <w:bdr w:val="none" w:sz="0" w:space="0" w:color="auto" w:frame="1"/>
           <w:lang w:val="es-ES"/>
         </w:rPr>
-        <w:t>Envia los archivos a la plataforma.</w:t>
+        <w:t>push</w:t>
+      </w:r>
+      <w:proofErr w:type="spellEnd"/>
+      <w:r>
+        <w:rPr>
+          <w:rFonts w:ascii="inherit" w:eastAsia="Times New Roman" w:hAnsi="inherit"/>
+          <w:b/>
+          <w:bCs/>
+          <w:color w:val="444444"/>
+          <w:sz w:val="21"/>
+          <w:szCs w:val="21"/>
+          <w:bdr w:val="none" w:sz="0" w:space="0" w:color="auto" w:frame="1"/>
+          <w:lang w:val="es-ES"/>
+        </w:rPr>
+        <w:t xml:space="preserve"> –</w:t>
+      </w:r>
+      <w:proofErr w:type="spellStart"/>
+      <w:r>
+        <w:rPr>
+          <w:rFonts w:ascii="inherit" w:eastAsia="Times New Roman" w:hAnsi="inherit"/>
+          <w:b/>
+          <w:bCs/>
+          <w:color w:val="444444"/>
+          <w:sz w:val="21"/>
+          <w:szCs w:val="21"/>
+          <w:bdr w:val="none" w:sz="0" w:space="0" w:color="auto" w:frame="1"/>
+          <w:lang w:val="es-ES"/>
+        </w:rPr>
+        <w:t>origin</w:t>
+      </w:r>
+      <w:proofErr w:type="spellEnd"/>
+      <w:r>
+        <w:rPr>
+          <w:rFonts w:ascii="inherit" w:eastAsia="Times New Roman" w:hAnsi="inherit"/>
+          <w:b/>
+          <w:bCs/>
+          <w:color w:val="444444"/>
+          <w:sz w:val="21"/>
+          <w:szCs w:val="21"/>
+          <w:bdr w:val="none" w:sz="0" w:space="0" w:color="auto" w:frame="1"/>
+          <w:lang w:val="es-ES"/>
+        </w:rPr>
+        <w:t xml:space="preserve"> master</w:t>
+      </w:r>
+    </w:p>
+    <w:p>
+      <w:pPr>
+        <w:pStyle w:val="Prrafodelista"/>
+        <w:rPr>
+          <w:rFonts w:ascii="inherit" w:eastAsia="Times New Roman" w:hAnsi="inherit"/>
+          <w:bCs/>
+          <w:color w:val="444444"/>
+          <w:sz w:val="21"/>
+          <w:szCs w:val="21"/>
+          <w:bdr w:val="none" w:sz="0" w:space="0" w:color="auto" w:frame="1"/>
+          <w:lang w:val="es-ES"/>
+        </w:rPr>
+      </w:pPr>
+      <w:proofErr w:type="spellStart"/>
+      <w:r>
+        <w:rPr>
+          <w:rFonts w:ascii="inherit" w:eastAsia="Times New Roman" w:hAnsi="inherit"/>
+          <w:bCs/>
+          <w:color w:val="444444"/>
+          <w:sz w:val="21"/>
+          <w:szCs w:val="21"/>
+          <w:bdr w:val="none" w:sz="0" w:space="0" w:color="auto" w:frame="1"/>
+          <w:lang w:val="es-ES"/>
+        </w:rPr>
+        <w:t>Envia</w:t>
+      </w:r>
+      <w:proofErr w:type="spellEnd"/>
+      <w:r>
+        <w:rPr>
+          <w:rFonts w:ascii="inherit" w:eastAsia="Times New Roman" w:hAnsi="inherit"/>
+          <w:bCs/>
+          <w:color w:val="444444"/>
+          <w:sz w:val="21"/>
+          <w:szCs w:val="21"/>
+          <w:bdr w:val="none" w:sz="0" w:space="0" w:color="auto" w:frame="1"/>
+          <w:lang w:val="es-ES"/>
+        </w:rPr>
+        <w:t xml:space="preserve"> los archivos a la plataforma.</w:t>
       </w:r>
     </w:p>
     <w:p>
@@ -2164,6 +4483,7 @@
           <w:bdr w:val="none" w:sz="0" w:space="0" w:color="auto" w:frame="1"/>
         </w:rPr>
       </w:pPr>
+      <w:proofErr w:type="spellStart"/>
       <w:r>
         <w:rPr>
           <w:rFonts w:ascii="inherit" w:eastAsia="Times New Roman" w:hAnsi="inherit"/>
@@ -2174,12 +4494,10 @@
           <w:szCs w:val="21"/>
           <w:bdr w:val="none" w:sz="0" w:space="0" w:color="auto" w:frame="1"/>
         </w:rPr>
-        <w:t>git checkout master</w:t>
-      </w:r>
-    </w:p>
-    <w:p>
-      <w:pPr>
-        <w:pStyle w:val="Prrafodelista"/>
+        <w:t>git</w:t>
+      </w:r>
+      <w:proofErr w:type="spellEnd"/>
+      <w:r>
         <w:rPr>
           <w:rFonts w:ascii="inherit" w:eastAsia="Times New Roman" w:hAnsi="inherit"/>
           <w:b/>
@@ -2189,8 +4507,12 @@
           <w:szCs w:val="21"/>
           <w:bdr w:val="none" w:sz="0" w:space="0" w:color="auto" w:frame="1"/>
         </w:rPr>
-      </w:pPr>
-      <w:r>
+        <w:t xml:space="preserve"> checkout master</w:t>
+      </w:r>
+    </w:p>
+    <w:p>
+      <w:pPr>
+        <w:pStyle w:val="Prrafodelista"/>
         <w:rPr>
           <w:rFonts w:ascii="inherit" w:eastAsia="Times New Roman" w:hAnsi="inherit"/>
           <w:b/>
@@ -2200,34 +4522,60 @@
           <w:szCs w:val="21"/>
           <w:bdr w:val="none" w:sz="0" w:space="0" w:color="auto" w:frame="1"/>
         </w:rPr>
-        <w:t>git merge origin/master --allow-unrelated-histories</w:t>
-      </w:r>
-    </w:p>
-    <w:p>
-      <w:pPr>
-        <w:pStyle w:val="Prrafodelista"/>
-        <w:rPr>
-          <w:rFonts w:ascii="inherit" w:eastAsia="Times New Roman" w:hAnsi="inherit"/>
+      </w:pPr>
+      <w:proofErr w:type="spellStart"/>
+      <w:r>
+        <w:rPr>
+          <w:rFonts w:ascii="inherit" w:eastAsia="Times New Roman" w:hAnsi="inherit"/>
+          <w:b/>
           <w:bCs/>
           <w:color w:val="444444"/>
           <w:sz w:val="21"/>
           <w:szCs w:val="21"/>
           <w:bdr w:val="none" w:sz="0" w:space="0" w:color="auto" w:frame="1"/>
-          <w:lang w:val="es-ES"/>
-        </w:rPr>
-      </w:pPr>
-      <w:r>
-        <w:rPr>
-          <w:rFonts w:ascii="inherit" w:eastAsia="Times New Roman" w:hAnsi="inherit"/>
+        </w:rPr>
+        <w:t>git</w:t>
+      </w:r>
+      <w:proofErr w:type="spellEnd"/>
+      <w:r>
+        <w:rPr>
+          <w:rFonts w:ascii="inherit" w:eastAsia="Times New Roman" w:hAnsi="inherit"/>
+          <w:b/>
           <w:bCs/>
           <w:color w:val="444444"/>
           <w:sz w:val="21"/>
           <w:szCs w:val="21"/>
           <w:bdr w:val="none" w:sz="0" w:space="0" w:color="auto" w:frame="1"/>
+        </w:rPr>
+        <w:t xml:space="preserve"> merge origin/master --allow-unrelated-histories</w:t>
+      </w:r>
+    </w:p>
+    <w:p>
+      <w:pPr>
+        <w:pStyle w:val="Prrafodelista"/>
+        <w:rPr>
+          <w:rFonts w:ascii="inherit" w:eastAsia="Times New Roman" w:hAnsi="inherit"/>
+          <w:bCs/>
+          <w:color w:val="444444"/>
+          <w:sz w:val="21"/>
+          <w:szCs w:val="21"/>
+          <w:bdr w:val="none" w:sz="0" w:space="0" w:color="auto" w:frame="1"/>
+          <w:lang w:val="es-ES"/>
+        </w:rPr>
+      </w:pPr>
+      <w:r>
+        <w:rPr>
+          <w:rFonts w:ascii="inherit" w:eastAsia="Times New Roman" w:hAnsi="inherit"/>
+          <w:bCs/>
+          <w:color w:val="444444"/>
+          <w:sz w:val="21"/>
+          <w:szCs w:val="21"/>
+          <w:bdr w:val="none" w:sz="0" w:space="0" w:color="auto" w:frame="1"/>
           <w:lang w:val="es-ES"/>
         </w:rPr>
         <w:t xml:space="preserve">No se la verdad, pero me sirvieron para arreglar el error de “fatal: </w:t>
       </w:r>
+      <w:proofErr w:type="spellStart"/>
       <w:r>
         <w:rPr>
           <w:rFonts w:ascii="inherit" w:eastAsia="Times New Roman" w:hAnsi="inherit"/>
@@ -2238,7 +4586,72 @@
           <w:bdr w:val="none" w:sz="0" w:space="0" w:color="auto" w:frame="1"/>
           <w:lang w:val="es-ES"/>
         </w:rPr>
-        <w:t>refusing to merge unrelated histories”</w:t>
+        <w:t>refusing</w:t>
+      </w:r>
+      <w:proofErr w:type="spellEnd"/>
+      <w:r>
+        <w:rPr>
+          <w:rFonts w:ascii="inherit" w:eastAsia="Times New Roman" w:hAnsi="inherit"/>
+          <w:bCs/>
+          <w:color w:val="444444"/>
+          <w:sz w:val="21"/>
+          <w:szCs w:val="21"/>
+          <w:bdr w:val="none" w:sz="0" w:space="0" w:color="auto" w:frame="1"/>
+          <w:lang w:val="es-ES"/>
+        </w:rPr>
+        <w:t xml:space="preserve"> to </w:t>
+      </w:r>
+      <w:proofErr w:type="spellStart"/>
+      <w:r>
+        <w:rPr>
+          <w:rFonts w:ascii="inherit" w:eastAsia="Times New Roman" w:hAnsi="inherit"/>
+          <w:bCs/>
+          <w:color w:val="444444"/>
+          <w:sz w:val="21"/>
+          <w:szCs w:val="21"/>
+          <w:bdr w:val="none" w:sz="0" w:space="0" w:color="auto" w:frame="1"/>
+          <w:lang w:val="es-ES"/>
+        </w:rPr>
+        <w:t>merge</w:t>
+      </w:r>
+      <w:proofErr w:type="spellEnd"/>
+      <w:r>
+        <w:rPr>
+          <w:rFonts w:ascii="inherit" w:eastAsia="Times New Roman" w:hAnsi="inherit"/>
+          <w:bCs/>
+          <w:color w:val="444444"/>
+          <w:sz w:val="21"/>
+          <w:szCs w:val="21"/>
+          <w:bdr w:val="none" w:sz="0" w:space="0" w:color="auto" w:frame="1"/>
+          <w:lang w:val="es-ES"/>
+        </w:rPr>
+        <w:t xml:space="preserve"> </w:t>
+      </w:r>
+      <w:proofErr w:type="spellStart"/>
+      <w:r>
+        <w:rPr>
+          <w:rFonts w:ascii="inherit" w:eastAsia="Times New Roman" w:hAnsi="inherit"/>
+          <w:bCs/>
+          <w:color w:val="444444"/>
+          <w:sz w:val="21"/>
+          <w:szCs w:val="21"/>
+          <w:bdr w:val="none" w:sz="0" w:space="0" w:color="auto" w:frame="1"/>
+          <w:lang w:val="es-ES"/>
+        </w:rPr>
+        <w:t>unrelated</w:t>
+      </w:r>
+      <w:proofErr w:type="spellEnd"/>
+      <w:r>
+        <w:rPr>
+          <w:rFonts w:ascii="inherit" w:eastAsia="Times New Roman" w:hAnsi="inherit"/>
+          <w:bCs/>
+          <w:color w:val="444444"/>
+          <w:sz w:val="21"/>
+          <w:szCs w:val="21"/>
+          <w:bdr w:val="none" w:sz="0" w:space="0" w:color="auto" w:frame="1"/>
+          <w:lang w:val="es-ES"/>
+        </w:rPr>
+        <w:t xml:space="preserve"> histories”</w:t>
       </w:r>
     </w:p>
     <w:p>
@@ -2273,6 +4686,7 @@
           <w:lang w:val="es-ES"/>
         </w:rPr>
       </w:pPr>
+      <w:proofErr w:type="spellStart"/>
       <w:r>
         <w:rPr>
           <w:rFonts w:ascii="inherit" w:eastAsia="Times New Roman" w:hAnsi="inherit"/>
@@ -2297,7 +4711,21 @@
           <w:bdr w:val="none" w:sz="0" w:space="0" w:color="auto" w:frame="1"/>
           <w:lang w:val="es-ES"/>
         </w:rPr>
-        <w:t xml:space="preserve">dw </w:t>
+        <w:t>dw</w:t>
+      </w:r>
+      <w:proofErr w:type="spellEnd"/>
+      <w:r>
+        <w:rPr>
+          <w:rFonts w:ascii="inherit" w:eastAsia="Times New Roman" w:hAnsi="inherit"/>
+          <w:b/>
+          <w:bCs/>
+          <w:color w:val="444444"/>
+          <w:sz w:val="21"/>
+          <w:szCs w:val="21"/>
+          <w:bdr w:val="none" w:sz="0" w:space="0" w:color="auto" w:frame="1"/>
+          <w:lang w:val="es-ES"/>
+        </w:rPr>
+        <w:t xml:space="preserve"> </w:t>
       </w:r>
     </w:p>
     <w:p>
@@ -2325,8 +4753,6 @@
         </w:rPr>
         <w:t>Con este se en que sitio estoy parado</w:t>
       </w:r>
-      <w:bookmarkStart w:id="0" w:name="_GoBack"/>
-      <w:bookmarkEnd w:id="0"/>
     </w:p>
     <w:sectPr>
       <w:pgSz w:w="11909" w:h="16834"/>
@@ -2567,6 +4993,111 @@
     </w:lvl>
   </w:abstractNum>
   <w:abstractNum w:abstractNumId="2" w15:restartNumberingAfterBreak="0">
+    <w:nsid w:val="27FD46B6"/>
+    <w:multiLevelType w:val="multilevel"/>
+    <w:tmpl w:val="0ADA948E"/>
+    <w:styleLink w:val="WWNum1"/>
+    <w:lvl w:ilvl="0">
+      <w:numFmt w:val="bullet"/>
+      <w:lvlText w:val="●"/>
+      <w:lvlJc w:val="left"/>
+      <w:pPr>
+        <w:ind w:left="1080" w:hanging="360"/>
+      </w:pPr>
+      <w:rPr>
+        <w:u w:val="none"/>
+      </w:rPr>
+    </w:lvl>
+    <w:lvl w:ilvl="1">
+      <w:numFmt w:val="bullet"/>
+      <w:lvlText w:val="○"/>
+      <w:lvlJc w:val="left"/>
+      <w:pPr>
+        <w:ind w:left="1800" w:hanging="360"/>
+      </w:pPr>
+      <w:rPr>
+        <w:u w:val="none"/>
+      </w:rPr>
+    </w:lvl>
+    <w:lvl w:ilvl="2">
+      <w:numFmt w:val="bullet"/>
+      <w:lvlText w:val="■"/>
+      <w:lvlJc w:val="left"/>
+      <w:pPr>
+        <w:ind w:left="2520" w:hanging="360"/>
+      </w:pPr>
+      <w:rPr>
+        <w:u w:val="none"/>
+      </w:rPr>
+    </w:lvl>
+    <w:lvl w:ilvl="3">
+      <w:numFmt w:val="bullet"/>
+      <w:lvlText w:val="●"/>
+      <w:lvlJc w:val="left"/>
+      <w:pPr>
+        <w:ind w:left="3240" w:hanging="360"/>
+      </w:pPr>
+      <w:rPr>
+        <w:u w:val="none"/>
+      </w:rPr>
+    </w:lvl>
+    <w:lvl w:ilvl="4">
+      <w:numFmt w:val="bullet"/>
+      <w:lvlText w:val="○"/>
+      <w:lvlJc w:val="left"/>
+      <w:pPr>
+        <w:ind w:left="3960" w:hanging="360"/>
+      </w:pPr>
+      <w:rPr>
+        <w:u w:val="none"/>
+      </w:rPr>
+    </w:lvl>
+    <w:lvl w:ilvl="5">
+      <w:numFmt w:val="bullet"/>
+      <w:lvlText w:val="■"/>
+      <w:lvlJc w:val="left"/>
+      <w:pPr>
+        <w:ind w:left="4680" w:hanging="360"/>
+      </w:pPr>
+      <w:rPr>
+        <w:u w:val="none"/>
+      </w:rPr>
+    </w:lvl>
+    <w:lvl w:ilvl="6">
+      <w:numFmt w:val="bullet"/>
+      <w:lvlText w:val="●"/>
+      <w:lvlJc w:val="left"/>
+      <w:pPr>
+        <w:ind w:left="5400" w:hanging="360"/>
+      </w:pPr>
+      <w:rPr>
+        <w:u w:val="none"/>
+      </w:rPr>
+    </w:lvl>
+    <w:lvl w:ilvl="7">
+      <w:numFmt w:val="bullet"/>
+      <w:lvlText w:val="○"/>
+      <w:lvlJc w:val="left"/>
+      <w:pPr>
+        <w:ind w:left="6120" w:hanging="360"/>
+      </w:pPr>
+      <w:rPr>
+        <w:u w:val="none"/>
+      </w:rPr>
+    </w:lvl>
+    <w:lvl w:ilvl="8">
+      <w:numFmt w:val="bullet"/>
+      <w:lvlText w:val="■"/>
+      <w:lvlJc w:val="left"/>
+      <w:pPr>
+        <w:ind w:left="6840" w:hanging="360"/>
+      </w:pPr>
+      <w:rPr>
+        <w:u w:val="none"/>
+      </w:rPr>
+    </w:lvl>
+  </w:abstractNum>
+  <w:abstractNum w:abstractNumId="3" w15:restartNumberingAfterBreak="0">
     <w:nsid w:val="2B825FFE"/>
     <w:multiLevelType w:val="hybridMultilevel"/>
     <w:tmpl w:val="44108DB6"/>
@@ -2679,7 +5210,7 @@
       </w:rPr>
     </w:lvl>
   </w:abstractNum>
-  <w:abstractNum w:abstractNumId="3" w15:restartNumberingAfterBreak="0">
+  <w:abstractNum w:abstractNumId="4" w15:restartNumberingAfterBreak="0">
     <w:nsid w:val="52E2718C"/>
     <w:multiLevelType w:val="multilevel"/>
     <w:tmpl w:val="B1F21150"/>
@@ -2775,12 +5306,15 @@
     <w:abstractNumId w:val="1"/>
   </w:num>
   <w:num w:numId="2">
-    <w:abstractNumId w:val="3"/>
+    <w:abstractNumId w:val="4"/>
   </w:num>
   <w:num w:numId="3">
     <w:abstractNumId w:val="0"/>
   </w:num>
   <w:num w:numId="4">
+    <w:abstractNumId w:val="3"/>
+  </w:num>
+  <w:num w:numId="5">
     <w:abstractNumId w:val="2"/>
   </w:num>
 </w:numbering>
@@ -3375,6 +5909,29 @@
       <w:bCs/>
     </w:rPr>
   </w:style>
+  <w:style w:type="paragraph" w:customStyle="1" w:styleId="Standard">
+    <w:name w:val="Standard"/>
+    <w:rsid w:val="00A15E51"/>
+    <w:pPr>
+      <w:widowControl w:val="0"/>
+      <w:suppressAutoHyphens/>
+      <w:autoSpaceDN w:val="0"/>
+      <w:textAlignment w:val="baseline"/>
+    </w:pPr>
+    <w:rPr>
+      <w:lang w:eastAsia="zh-CN" w:bidi="hi-IN"/>
+    </w:rPr>
+  </w:style>
+  <w:style w:type="numbering" w:customStyle="1" w:styleId="WWNum1">
+    <w:name w:val="WWNum1"/>
+    <w:basedOn w:val="Sinlista"/>
+    <w:rsid w:val="00A15E51"/>
+    <w:pPr>
+      <w:numPr>
+        <w:numId w:val="5"/>
+      </w:numPr>
+    </w:pPr>
+  </w:style>
 </w:styles>
 </file>
 

</xml_diff>